<commit_message>
manual de instalacion FINAAAAL
</commit_message>
<xml_diff>
--- a/Manual de Instalacion.docx
+++ b/Manual de Instalacion.docx
@@ -110,14 +110,14 @@
         <w:tblDescription w:val="Resume"/>
       </w:tblPr>
       <w:tblGrid>
-        <w:gridCol w:w="1678"/>
-        <w:gridCol w:w="302"/>
-        <w:gridCol w:w="8160"/>
+        <w:gridCol w:w="1345"/>
+        <w:gridCol w:w="5"/>
+        <w:gridCol w:w="8790"/>
       </w:tblGrid>
       <w:tr>
         <w:tc>
           <w:tcPr>
-            <w:tcW w:w="1788" w:type="dxa"/>
+            <w:tcW w:w="1539" w:type="dxa"/>
           </w:tcPr>
           <w:p>
             <w:pPr>
@@ -138,7 +138,7 @@
         </w:tc>
         <w:tc>
           <w:tcPr>
-            <w:tcW w:w="475" w:type="dxa"/>
+            <w:tcW w:w="81" w:type="dxa"/>
           </w:tcPr>
           <w:p>
             <w:pPr>
@@ -151,7 +151,7 @@
         </w:tc>
         <w:tc>
           <w:tcPr>
-            <w:tcW w:w="7877" w:type="dxa"/>
+            <w:tcW w:w="8520" w:type="dxa"/>
           </w:tcPr>
           <w:p>
             <w:pPr>
@@ -168,7 +168,21 @@
                 <w:noProof/>
                 <w:lang w:val="es-ES_tradnl"/>
               </w:rPr>
-              <w:t>Eate manual se realiza con la finalidad de que cualquier persona pueda implementar, ejecutar, compilar y manipular nuestro proyecto de la manera mas efectiva.</w:t>
+              <w:t xml:space="preserve">Eate manual se realiza con la finalidad de que cualquier persona pueda implementar, ejecutar, compilar y manipular nuestro proyecto de la manera mas </w:t>
+            </w:r>
+            <w:r>
+              <w:rPr>
+                <w:noProof/>
+                <w:lang w:val="es-ES_tradnl"/>
+              </w:rPr>
+              <w:t xml:space="preserve">simple y </w:t>
+            </w:r>
+            <w:r>
+              <w:rPr>
+                <w:noProof/>
+                <w:lang w:val="es-ES_tradnl"/>
+              </w:rPr>
+              <w:t>efectiva.</w:t>
             </w:r>
           </w:p>
         </w:tc>
@@ -176,7 +190,7 @@
       <w:tr>
         <w:tc>
           <w:tcPr>
-            <w:tcW w:w="1788" w:type="dxa"/>
+            <w:tcW w:w="1539" w:type="dxa"/>
           </w:tcPr>
           <w:p>
             <w:pPr>
@@ -197,7 +211,7 @@
         </w:tc>
         <w:tc>
           <w:tcPr>
-            <w:tcW w:w="475" w:type="dxa"/>
+            <w:tcW w:w="81" w:type="dxa"/>
           </w:tcPr>
           <w:p>
             <w:pPr>
@@ -210,7 +224,7 @@
         </w:tc>
         <w:tc>
           <w:tcPr>
-            <w:tcW w:w="7877" w:type="dxa"/>
+            <w:tcW w:w="8520" w:type="dxa"/>
           </w:tcPr>
           <w:p>
             <w:pPr>
@@ -227,7 +241,21 @@
                 <w:noProof/>
                 <w:lang w:val="es-ES_tradnl"/>
               </w:rPr>
-              <w:t>A lo largo del desarrollo del proyecto fue necesario hacer la utilizacion de diversas estructuras de datos, procedimientos almacenados, funciones. La base de satos en si es el resultado de multiples versiones en la que cada una se iban refinando detalles. Una base de datos en si es  un conjunto de informacion organizada logicamente.</w:t>
+              <w:t xml:space="preserve">A lo largo del desarrollo del proyecto fue necesario hacer la utilizacion de diversas estructuras de datos, procedimientos almacenados, funciones. La base de </w:t>
+            </w:r>
+            <w:r>
+              <w:rPr>
+                <w:noProof/>
+                <w:lang w:val="es-ES_tradnl"/>
+              </w:rPr>
+              <w:t>d</w:t>
+            </w:r>
+            <w:r>
+              <w:rPr>
+                <w:noProof/>
+                <w:lang w:val="es-ES_tradnl"/>
+              </w:rPr>
+              <w:t>atos en si es el resultado de multiples versiones en la que cada una se iban refinando detalles. Una base de datos en si es  un conjunto de informacion organizada logicamente.</w:t>
             </w:r>
           </w:p>
         </w:tc>
@@ -235,7 +263,7 @@
       <w:tr>
         <w:tc>
           <w:tcPr>
-            <w:tcW w:w="1788" w:type="dxa"/>
+            <w:tcW w:w="1539" w:type="dxa"/>
           </w:tcPr>
           <w:p>
             <w:pPr>
@@ -256,7 +284,7 @@
         </w:tc>
         <w:tc>
           <w:tcPr>
-            <w:tcW w:w="475" w:type="dxa"/>
+            <w:tcW w:w="81" w:type="dxa"/>
           </w:tcPr>
           <w:p>
             <w:pPr>
@@ -269,7 +297,7 @@
         </w:tc>
         <w:tc>
           <w:tcPr>
-            <w:tcW w:w="7877" w:type="dxa"/>
+            <w:tcW w:w="8520" w:type="dxa"/>
           </w:tcPr>
           <w:sdt>
             <w:sdtPr>
@@ -494,7 +522,7 @@
       <w:tr>
         <w:tc>
           <w:tcPr>
-            <w:tcW w:w="1788" w:type="dxa"/>
+            <w:tcW w:w="1539" w:type="dxa"/>
           </w:tcPr>
           <w:p>
             <w:pPr>
@@ -515,7 +543,7 @@
         </w:tc>
         <w:tc>
           <w:tcPr>
-            <w:tcW w:w="475" w:type="dxa"/>
+            <w:tcW w:w="81" w:type="dxa"/>
           </w:tcPr>
           <w:p>
             <w:pPr>
@@ -528,7 +556,7 @@
         </w:tc>
         <w:tc>
           <w:tcPr>
-            <w:tcW w:w="7877" w:type="dxa"/>
+            <w:tcW w:w="8520" w:type="dxa"/>
           </w:tcPr>
           <w:sdt>
             <w:sdtPr>
@@ -727,28 +755,21 @@
                         <w:noProof/>
                         <w:lang w:val="es-ES_tradnl"/>
                       </w:rPr>
-                      <w:t xml:space="preserve">ropiamente dicho lanzado al mercado por ORACLE un motor de base de datos de uso empresarial y en el cual se </w:t>
-                    </w:r>
-                    <w:r>
-                      <w:rPr>
-                        <w:noProof/>
-                        <w:lang w:val="es-ES_tradnl"/>
+                      <w:t>ropiamente dicho lanzado al mercado por ORACLE un motor de base de datos de uso empresarial y en el cual se nos asigno trabajar en este proyecto tan escalable y productivo como lo es el sistema medico de Honduras.</w:t>
+                    </w:r>
+                  </w:p>
+                  <w:p>
+                    <w:pPr>
+                      <w:rPr>
+                        <w:noProof/>
+                        <w:lang w:val="es-ES_tradnl"/>
+                      </w:rPr>
+                    </w:pPr>
+                    <w:r>
+                      <w:rPr>
+                        <w:noProof/>
                       </w:rPr>
                       <w:lastRenderedPageBreak/>
-                      <w:t>nos asigno trabajar en este proyecto tan escalable y productivo como lo es el sistema medico de Honduras.</w:t>
-                    </w:r>
-                  </w:p>
-                  <w:p>
-                    <w:pPr>
-                      <w:rPr>
-                        <w:noProof/>
-                        <w:lang w:val="es-ES_tradnl"/>
-                      </w:rPr>
-                    </w:pPr>
-                    <w:r>
-                      <w:rPr>
-                        <w:noProof/>
-                      </w:rPr>
                       <w:drawing>
                         <wp:anchor distT="0" distB="0" distL="114300" distR="114300" simplePos="0" relativeHeight="251659264" behindDoc="0" locked="0" layoutInCell="1" allowOverlap="1" wp14:anchorId="49BC067C">
                           <wp:simplePos x="0" y="0"/>
@@ -1721,7 +1742,7 @@
                         </mc:Choice>
                         <mc:Fallback>
                           <w:pict>
-                            <v:shapetype w14:anchorId="0BF69FB0" id="_x0000_t102" coordsize="21600,21600" o:spt="102" adj="12960,19440,14400" path="ar,0@23@3@22,,0@4,0@15@23@1,0@7@2@13l@2@14@22@8@2@12wa,0@23@3@2@11@26@17,0@15@23@1@26@17@22@15xear,0@23@3,0@4@26@17nfe">
+                            <v:shapetype w14:anchorId="3B9B6080" id="_x0000_t102" coordsize="21600,21600" o:spt="102" adj="12960,19440,14400" path="ar,0@23@3@22,,0@4,0@15@23@1,0@7@2@13l@2@14@22@8@2@12wa,0@23@3@2@11@26@17,0@15@23@1@26@17@22@15xear,0@23@3,0@4@26@17nfe">
                               <v:stroke joinstyle="miter"/>
                               <v:formulas>
                                 <v:f eqn="val #0"/>
@@ -2141,6 +2162,7 @@
                         <w:noProof/>
                         <w:lang w:val="es-ES_tradnl"/>
                       </w:rPr>
+                      <w:lastRenderedPageBreak/>
                       <w:t>E</w:t>
                     </w:r>
                     <w:r>
@@ -2478,7 +2500,7 @@
                         </mc:Choice>
                         <mc:Fallback>
                           <w:pict>
-                            <v:shapetype w14:anchorId="738F00A6" id="_x0000_t32" coordsize="21600,21600" o:spt="32" o:oned="t" path="m,l21600,21600e" filled="f">
+                            <v:shapetype w14:anchorId="4EB20D7D" id="_x0000_t32" coordsize="21600,21600" o:spt="32" o:oned="t" path="m,l21600,21600e" filled="f">
                               <v:path arrowok="t" fillok="f" o:connecttype="none"/>
                               <o:lock v:ext="edit" shapetype="t"/>
                             </v:shapetype>
@@ -2565,7 +2587,7 @@
                         </mc:Choice>
                         <mc:Fallback>
                           <w:pict>
-                            <v:line w14:anchorId="374ED0AF" id="Conector recto 28" o:spid="_x0000_s1026" style="position:absolute;z-index:251682816;visibility:visible;mso-wrap-style:square;mso-wrap-distance-left:9pt;mso-wrap-distance-top:0;mso-wrap-distance-right:9pt;mso-wrap-distance-bottom:0;mso-position-horizontal:absolute;mso-position-horizontal-relative:text;mso-position-vertical:absolute;mso-position-vertical-relative:text" from="3.85pt,10.1pt" to="36.1pt,10.1pt" o:gfxdata="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" strokecolor="#dc9e1f [3214]" strokeweight="1.5pt"/>
+                            <v:line w14:anchorId="542A6F87" id="Conector recto 28" o:spid="_x0000_s1026" style="position:absolute;z-index:251682816;visibility:visible;mso-wrap-style:square;mso-wrap-distance-left:9pt;mso-wrap-distance-top:0;mso-wrap-distance-right:9pt;mso-wrap-distance-bottom:0;mso-position-horizontal:absolute;mso-position-horizontal-relative:text;mso-position-vertical:absolute;mso-position-vertical-relative:text" from="3.85pt,10.1pt" to="36.1pt,10.1pt" o:gfxdata="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" strokecolor="#dc9e1f [3214]" strokeweight="1.5pt"/>
                           </w:pict>
                         </mc:Fallback>
                       </mc:AlternateContent>
@@ -2642,7 +2664,7 @@
       <w:tr>
         <w:tc>
           <w:tcPr>
-            <w:tcW w:w="1788" w:type="dxa"/>
+            <w:tcW w:w="1539" w:type="dxa"/>
           </w:tcPr>
           <w:p>
             <w:pPr>
@@ -2664,7 +2686,7 @@
         </w:tc>
         <w:tc>
           <w:tcPr>
-            <w:tcW w:w="475" w:type="dxa"/>
+            <w:tcW w:w="81" w:type="dxa"/>
           </w:tcPr>
           <w:p>
             <w:pPr>
@@ -2677,7 +2699,7 @@
         </w:tc>
         <w:tc>
           <w:tcPr>
-            <w:tcW w:w="7877" w:type="dxa"/>
+            <w:tcW w:w="8520" w:type="dxa"/>
           </w:tcPr>
           <w:p>
             <w:pPr>
@@ -3548,7 +3570,7 @@
       <w:tr>
         <w:tc>
           <w:tcPr>
-            <w:tcW w:w="1788" w:type="dxa"/>
+            <w:tcW w:w="1539" w:type="dxa"/>
           </w:tcPr>
           <w:p>
             <w:pPr>
@@ -3570,7 +3592,7 @@
         </w:tc>
         <w:tc>
           <w:tcPr>
-            <w:tcW w:w="475" w:type="dxa"/>
+            <w:tcW w:w="81" w:type="dxa"/>
           </w:tcPr>
           <w:p>
             <w:pPr>
@@ -3583,7 +3605,7 @@
         </w:tc>
         <w:tc>
           <w:tcPr>
-            <w:tcW w:w="7877" w:type="dxa"/>
+            <w:tcW w:w="8520" w:type="dxa"/>
           </w:tcPr>
           <w:sdt>
             <w:sdtPr>
@@ -3783,7 +3805,7 @@
                         </mc:Choice>
                         <mc:Fallback>
                           <w:pict>
-                            <v:rect w14:anchorId="34266AA1" id="Rectángulo 50" o:spid="_x0000_s1026" style="position:absolute;margin-left:56.35pt;margin-top:34.25pt;width:54pt;height:4.5pt;z-index:251689984;visibility:visible;mso-wrap-style:square;mso-wrap-distance-left:9pt;mso-wrap-distance-top:0;mso-wrap-distance-right:9pt;mso-wrap-distance-bottom:0;mso-position-horizontal:absolute;mso-position-horizontal-relative:text;mso-position-vertical:absolute;mso-position-vertical-relative:text;v-text-anchor:middle" o:gfxdata="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" fillcolor="white [3201]" strokecolor="white [3212]" strokeweight="2pt"/>
+                            <v:rect w14:anchorId="42B33134" id="Rectángulo 50" o:spid="_x0000_s1026" style="position:absolute;margin-left:56.35pt;margin-top:34.25pt;width:54pt;height:4.5pt;z-index:251689984;visibility:visible;mso-wrap-style:square;mso-wrap-distance-left:9pt;mso-wrap-distance-top:0;mso-wrap-distance-right:9pt;mso-wrap-distance-bottom:0;mso-position-horizontal:absolute;mso-position-horizontal-relative:text;mso-position-vertical:absolute;mso-position-vertical-relative:text;v-text-anchor:middle" o:gfxdata="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" fillcolor="white [3201]" strokecolor="white [3212]" strokeweight="2pt"/>
                           </w:pict>
                         </mc:Fallback>
                       </mc:AlternateContent>
@@ -4001,7 +4023,7 @@
                         </mc:Choice>
                         <mc:Fallback>
                           <w:pict>
-                            <v:shape w14:anchorId="71B13A67" id="Flecha: curvada hacia la derecha 62" o:spid="_x0000_s1026" type="#_x0000_t102" style="position:absolute;margin-left:-.65pt;margin-top:15.35pt;width:36.75pt;height:72.75pt;rotation:-1394746fd;z-index:251701248;visibility:visible;mso-wrap-style:square;mso-width-percent:0;mso-height-percent:0;mso-wrap-distance-left:9pt;mso-wrap-distance-top:0;mso-wrap-distance-right:9pt;mso-wrap-distance-bottom:0;mso-position-horizontal:absolute;mso-position-horizontal-relative:text;mso-position-vertical:absolute;mso-position-vertical-relative:text;mso-width-percent:0;mso-height-percent:0;mso-width-relative:margin;mso-height-relative:margin;v-text-anchor:middle" o:gfxdata="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" adj="16144,20236,16200" fillcolor="#dc9e1f [3203]" strokecolor="#dc9e1f [3214]" strokeweight="2pt"/>
+                            <v:shape w14:anchorId="432243AC" id="Flecha: curvada hacia la derecha 62" o:spid="_x0000_s1026" type="#_x0000_t102" style="position:absolute;margin-left:-.65pt;margin-top:15.35pt;width:36.75pt;height:72.75pt;rotation:-1394746fd;z-index:251701248;visibility:visible;mso-wrap-style:square;mso-width-percent:0;mso-height-percent:0;mso-wrap-distance-left:9pt;mso-wrap-distance-top:0;mso-wrap-distance-right:9pt;mso-wrap-distance-bottom:0;mso-position-horizontal:absolute;mso-position-horizontal-relative:text;mso-position-vertical:absolute;mso-position-vertical-relative:text;mso-width-percent:0;mso-height-percent:0;mso-width-relative:margin;mso-height-relative:margin;v-text-anchor:middle" o:gfxdata="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" adj="16144,20236,16200" fillcolor="#dc9e1f [3203]" strokecolor="#dc9e1f [3214]" strokeweight="2pt"/>
                           </w:pict>
                         </mc:Fallback>
                       </mc:AlternateContent>
@@ -4522,7 +4544,7 @@
                         </mc:Choice>
                         <mc:Fallback>
                           <w:pict>
-                            <v:rect w14:anchorId="4365324A" id="Rectángulo 53" o:spid="_x0000_s1026" style="position:absolute;margin-left:56.35pt;margin-top:34.25pt;width:54pt;height:4.5pt;z-index:251695104;visibility:visible;mso-wrap-style:square;mso-wrap-distance-left:9pt;mso-wrap-distance-top:0;mso-wrap-distance-right:9pt;mso-wrap-distance-bottom:0;mso-position-horizontal:absolute;mso-position-horizontal-relative:text;mso-position-vertical:absolute;mso-position-vertical-relative:text;v-text-anchor:middle" o:gfxdata="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" fillcolor="white [3201]" strokecolor="white [3212]" strokeweight="2pt"/>
+                            <v:rect w14:anchorId="5B8ADA66" id="Rectángulo 53" o:spid="_x0000_s1026" style="position:absolute;margin-left:56.35pt;margin-top:34.25pt;width:54pt;height:4.5pt;z-index:251695104;visibility:visible;mso-wrap-style:square;mso-wrap-distance-left:9pt;mso-wrap-distance-top:0;mso-wrap-distance-right:9pt;mso-wrap-distance-bottom:0;mso-position-horizontal:absolute;mso-position-horizontal-relative:text;mso-position-vertical:absolute;mso-position-vertical-relative:text;v-text-anchor:middle" o:gfxdata="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" fillcolor="white [3201]" strokecolor="white [3212]" strokeweight="2pt"/>
                           </w:pict>
                         </mc:Fallback>
                       </mc:AlternateContent>
@@ -4747,7 +4769,7 @@
                         </mc:Choice>
                         <mc:Fallback>
                           <w:pict>
-                            <v:shape w14:anchorId="1C7EC51E" id="Flecha: curvada hacia la derecha 63" o:spid="_x0000_s1026" type="#_x0000_t102" style="position:absolute;margin-left:33.1pt;margin-top:16.75pt;width:36.75pt;height:72.75pt;rotation:-1394746fd;z-index:251703296;visibility:visible;mso-wrap-style:square;mso-width-percent:0;mso-height-percent:0;mso-wrap-distance-left:9pt;mso-wrap-distance-top:0;mso-wrap-distance-right:9pt;mso-wrap-distance-bottom:0;mso-position-horizontal:absolute;mso-position-horizontal-relative:text;mso-position-vertical:absolute;mso-position-vertical-relative:text;mso-width-percent:0;mso-height-percent:0;mso-width-relative:margin;mso-height-relative:margin;v-text-anchor:middle" o:gfxdata="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" adj="16144,20236,16200" fillcolor="#dc9e1f [3203]" strokecolor="#dc9e1f [3214]" strokeweight="2pt"/>
+                            <v:shape w14:anchorId="304E0C46" id="Flecha: curvada hacia la derecha 63" o:spid="_x0000_s1026" type="#_x0000_t102" style="position:absolute;margin-left:33.1pt;margin-top:16.75pt;width:36.75pt;height:72.75pt;rotation:-1394746fd;z-index:251703296;visibility:visible;mso-wrap-style:square;mso-width-percent:0;mso-height-percent:0;mso-wrap-distance-left:9pt;mso-wrap-distance-top:0;mso-wrap-distance-right:9pt;mso-wrap-distance-bottom:0;mso-position-horizontal:absolute;mso-position-horizontal-relative:text;mso-position-vertical:absolute;mso-position-vertical-relative:text;mso-width-percent:0;mso-height-percent:0;mso-width-relative:margin;mso-height-relative:margin;v-text-anchor:middle" o:gfxdata="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" adj="16144,20236,16200" fillcolor="#dc9e1f [3203]" strokecolor="#dc9e1f [3214]" strokeweight="2pt"/>
                           </w:pict>
                         </mc:Fallback>
                       </mc:AlternateContent>
@@ -6653,7 +6675,7 @@
       <w:tr>
         <w:tc>
           <w:tcPr>
-            <w:tcW w:w="1788" w:type="dxa"/>
+            <w:tcW w:w="1539" w:type="dxa"/>
           </w:tcPr>
           <w:p>
             <w:pPr>
@@ -6675,7 +6697,7 @@
         </w:tc>
         <w:tc>
           <w:tcPr>
-            <w:tcW w:w="475" w:type="dxa"/>
+            <w:tcW w:w="81" w:type="dxa"/>
           </w:tcPr>
           <w:p>
             <w:pPr>
@@ -6688,7 +6710,7 @@
         </w:tc>
         <w:tc>
           <w:tcPr>
-            <w:tcW w:w="7877" w:type="dxa"/>
+            <w:tcW w:w="8520" w:type="dxa"/>
           </w:tcPr>
           <w:sdt>
             <w:sdtPr>
@@ -7564,7 +7586,7 @@
                         </mc:Choice>
                         <mc:Fallback>
                           <w:pict>
-                            <v:rect w14:anchorId="7C120684" id="Rectángulo 84" o:spid="_x0000_s1026" style="position:absolute;margin-left:2.35pt;margin-top:21.25pt;width:176.25pt;height:9.75pt;z-index:251722752;visibility:visible;mso-wrap-style:square;mso-wrap-distance-left:9pt;mso-wrap-distance-top:0;mso-wrap-distance-right:9pt;mso-wrap-distance-bottom:0;mso-position-horizontal:absolute;mso-position-horizontal-relative:text;mso-position-vertical:absolute;mso-position-vertical-relative:text;v-text-anchor:middle" o:gfxdata="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" fillcolor="white [3201]" strokecolor="white [3212]" strokeweight="2pt"/>
+                            <v:rect w14:anchorId="661B2332" id="Rectángulo 84" o:spid="_x0000_s1026" style="position:absolute;margin-left:2.35pt;margin-top:21.25pt;width:176.25pt;height:9.75pt;z-index:251722752;visibility:visible;mso-wrap-style:square;mso-wrap-distance-left:9pt;mso-wrap-distance-top:0;mso-wrap-distance-right:9pt;mso-wrap-distance-bottom:0;mso-position-horizontal:absolute;mso-position-horizontal-relative:text;mso-position-vertical:absolute;mso-position-vertical-relative:text;v-text-anchor:middle" o:gfxdata="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" fillcolor="white [3201]" strokecolor="white [3212]" strokeweight="2pt"/>
                           </w:pict>
                         </mc:Fallback>
                       </mc:AlternateContent>
@@ -7821,6 +7843,7 @@
                         <w:noProof/>
                         <w:lang w:val="es-ES_tradnl"/>
                       </w:rPr>
+                      <w:lastRenderedPageBreak/>
                       <w:t>C:\Program Files (x86)\EasyPHP-DevServer-14.1VC11\binaries\php\php_runningversion</w:t>
                     </w:r>
                   </w:p>
@@ -8191,8 +8214,6 @@
                         <w:lang w:val="es-ES_tradnl"/>
                       </w:rPr>
                     </w:pPr>
-                    <w:bookmarkStart w:id="0" w:name="_GoBack"/>
-                    <w:bookmarkEnd w:id="0"/>
                   </w:p>
                   <w:p>
                     <w:pPr>
@@ -8219,11 +8240,12 @@
       <w:tr>
         <w:tc>
           <w:tcPr>
-            <w:tcW w:w="1788" w:type="dxa"/>
+            <w:tcW w:w="1539" w:type="dxa"/>
           </w:tcPr>
           <w:p>
             <w:pPr>
               <w:pStyle w:val="Ttulo1"/>
+              <w:jc w:val="center"/>
               <w:rPr>
                 <w:noProof/>
                 <w:lang w:val="es-ES_tradnl"/>
@@ -8235,13 +8257,13 @@
                 <w:lang w:val="es-ES_tradnl"/>
               </w:rPr>
               <w:lastRenderedPageBreak/>
-              <w:t>Referencias</w:t>
+              <w:t>4</w:t>
             </w:r>
           </w:p>
         </w:tc>
         <w:tc>
           <w:tcPr>
-            <w:tcW w:w="475" w:type="dxa"/>
+            <w:tcW w:w="81" w:type="dxa"/>
           </w:tcPr>
           <w:p>
             <w:pPr>
@@ -8254,7 +8276,7 @@
         </w:tc>
         <w:tc>
           <w:tcPr>
-            <w:tcW w:w="7877" w:type="dxa"/>
+            <w:tcW w:w="8520" w:type="dxa"/>
           </w:tcPr>
           <w:sdt>
             <w:sdtPr>
@@ -8268,10 +8290,11 @@
                 <w:lang w:val="es-ES_tradnl"/>
                 <w14:ligatures w14:val="none"/>
               </w:rPr>
-              <w:id w:val="1807821723"/>
+              <w:id w:val="1440878373"/>
               <w15:color w:val="C0C0C0"/>
               <w15:repeatingSection/>
             </w:sdtPr>
+            <w:sdtEndPr/>
             <w:sdtContent>
               <w:sdt>
                 <w:sdtPr>
@@ -8285,116 +8308,1545 @@
                     <w:lang w:val="es-ES_tradnl"/>
                     <w14:ligatures w14:val="none"/>
                   </w:rPr>
-                  <w:id w:val="616946118"/>
+                  <w:id w:val="1497697032"/>
                   <w:placeholder>
-                    <w:docPart w:val="6D3FE4A6EDED4972B3B83EB8DDE77F8B"/>
+                    <w:docPart w:val="A6C332EA8B3545D29E1F2738D4B946F7"/>
+                  </w:placeholder>
+                  <w15:color w:val="C0C0C0"/>
+                  <w15:repeatingSectionItem/>
+                </w:sdtPr>
+                <w:sdtEndPr/>
+                <w:sdtContent>
+                  <w:p>
+                    <w:pPr>
+                      <w:pStyle w:val="Ttulo2"/>
+                      <w:rPr>
+                        <w:noProof/>
+                        <w:lang w:val="es-ES_tradnl"/>
+                      </w:rPr>
+                    </w:pPr>
+                    <w:r>
+                      <w:rPr>
+                        <w:noProof/>
+                        <w:lang w:val="es-ES_tradnl"/>
+                      </w:rPr>
+                      <w:t>CONFIGURACION DE INSTANTCLIENT</w:t>
+                    </w:r>
+                  </w:p>
+                  <w:p>
+                    <w:pPr>
+                      <w:pStyle w:val="Textodelcurrculumvtae"/>
+                      <w:rPr>
+                        <w:rStyle w:val="notranslate"/>
+                        <w:color w:val="606060"/>
+                        <w:shd w:val="clear" w:color="auto" w:fill="FFFFFF"/>
+                      </w:rPr>
+                    </w:pPr>
+                    <w:r>
+                      <w:rPr>
+                        <w:rStyle w:val="notranslate"/>
+                        <w:color w:val="606060"/>
+                        <w:shd w:val="clear" w:color="auto" w:fill="E6ECF9"/>
+                      </w:rPr>
+                      <w:t>Oracle Instant Client permite que las aplicaciones se conecten a una Base de datos Oracle local o remota para el desarrollo y la implementación de producción.</w:t>
+                    </w:r>
+                    <w:r>
+                      <w:rPr>
+                        <w:color w:val="606060"/>
+                        <w:shd w:val="clear" w:color="auto" w:fill="FFFFFF"/>
+                      </w:rPr>
+                      <w:t> </w:t>
+                    </w:r>
+                    <w:r>
+                      <w:rPr>
+                        <w:rStyle w:val="notranslate"/>
+                        <w:color w:val="606060"/>
+                        <w:shd w:val="clear" w:color="auto" w:fill="FFFFFF"/>
+                      </w:rPr>
+                      <w:t>Las bibliotecas de Instant Client proporcionan la conectividad de red necesaria, así como características de datos básicos y de alta gama, para hacer un uso completo de la base de datos Oracle</w:t>
+                    </w:r>
+                  </w:p>
+                  <w:p>
+                    <w:pPr>
+                      <w:pStyle w:val="Textodelcurrculumvtae"/>
+                      <w:rPr>
+                        <w:noProof/>
+                        <w:lang w:val="es-ES_tradnl"/>
+                      </w:rPr>
+                    </w:pPr>
+                  </w:p>
+                </w:sdtContent>
+              </w:sdt>
+              <w:sdt>
+                <w:sdtPr>
+                  <w:rPr>
+                    <w:rFonts w:asciiTheme="minorHAnsi" w:eastAsiaTheme="minorEastAsia" w:hAnsiTheme="minorHAnsi" w:cstheme="minorBidi"/>
+                    <w:b w:val="0"/>
+                    <w:bCs w:val="0"/>
+                    <w:caps w:val="0"/>
+                    <w:noProof/>
+                    <w:color w:val="595959" w:themeColor="text1" w:themeTint="A6"/>
+                    <w:lang w:val="es-ES_tradnl"/>
+                    <w14:ligatures w14:val="none"/>
+                  </w:rPr>
+                  <w:id w:val="1471177542"/>
+                  <w:placeholder>
+                    <w:docPart w:val="55E8641C7E7542408E2A859F6640BEF1"/>
+                  </w:placeholder>
+                  <w15:color w:val="C0C0C0"/>
+                  <w15:repeatingSectionItem/>
+                </w:sdtPr>
+                <w:sdtEndPr/>
+                <w:sdtContent>
+                  <w:p>
+                    <w:pPr>
+                      <w:pStyle w:val="Ttulo2"/>
+                      <w:rPr>
+                        <w:noProof/>
+                        <w:lang w:val="es-ES_tradnl"/>
+                      </w:rPr>
+                    </w:pPr>
+                    <w:r>
+                      <w:rPr>
+                        <w:rFonts w:asciiTheme="minorHAnsi" w:eastAsiaTheme="minorEastAsia" w:hAnsiTheme="minorHAnsi" w:cstheme="minorBidi"/>
+                        <w:b w:val="0"/>
+                        <w:bCs w:val="0"/>
+                        <w:caps w:val="0"/>
+                        <w:noProof/>
+                        <w:color w:val="595959" w:themeColor="text1" w:themeTint="A6"/>
+                        <w:lang w:val="es-ES_tradnl"/>
+                        <w14:ligatures w14:val="none"/>
+                      </w:rPr>
+                      <w:t>4.1</w:t>
+                    </w:r>
+                    <w:r>
+                      <w:rPr>
+                        <w:noProof/>
+                        <w:lang w:val="es-ES_tradnl"/>
+                      </w:rPr>
+                      <w:t>acceder a la carpeta instant client</w:t>
+                    </w:r>
+                  </w:p>
+                  <w:p>
+                    <w:pPr>
+                      <w:rPr>
+                        <w:lang w:val="es-ES_tradnl"/>
+                      </w:rPr>
+                    </w:pPr>
+                    <w:r>
+                      <w:rPr>
+                        <w:noProof/>
+                        <w:lang w:val="es-ES_tradnl"/>
+                      </w:rPr>
+                      <w:drawing>
+                        <wp:anchor distT="0" distB="0" distL="114300" distR="114300" simplePos="0" relativeHeight="251727872" behindDoc="0" locked="0" layoutInCell="1" allowOverlap="1" wp14:anchorId="7E5C7632" wp14:editId="3C2F53AD">
+                          <wp:simplePos x="0" y="0"/>
+                          <wp:positionH relativeFrom="column">
+                            <wp:posOffset>350874</wp:posOffset>
+                          </wp:positionH>
+                          <wp:positionV relativeFrom="paragraph">
+                            <wp:posOffset>211588</wp:posOffset>
+                          </wp:positionV>
+                          <wp:extent cx="2295525" cy="3176553"/>
+                          <wp:effectExtent l="0" t="0" r="0" b="5080"/>
+                          <wp:wrapSquare wrapText="bothSides"/>
+                          <wp:docPr id="91" name="Imagen 91"/>
+                          <wp:cNvGraphicFramePr>
+                            <a:graphicFrameLocks xmlns:a="http://schemas.openxmlformats.org/drawingml/2006/main" noChangeAspect="1"/>
+                          </wp:cNvGraphicFramePr>
+                          <a:graphic xmlns:a="http://schemas.openxmlformats.org/drawingml/2006/main">
+                            <a:graphicData uri="http://schemas.openxmlformats.org/drawingml/2006/picture">
+                              <pic:pic xmlns:pic="http://schemas.openxmlformats.org/drawingml/2006/picture">
+                                <pic:nvPicPr>
+                                  <pic:cNvPr id="1" name=""/>
+                                  <pic:cNvPicPr/>
+                                </pic:nvPicPr>
+                                <pic:blipFill>
+                                  <a:blip r:embed="rId32">
+                                    <a:extLst>
+                                      <a:ext uri="{28A0092B-C50C-407E-A947-70E740481C1C}">
+                                        <a14:useLocalDpi xmlns:a14="http://schemas.microsoft.com/office/drawing/2010/main" val="0"/>
+                                      </a:ext>
+                                    </a:extLst>
+                                  </a:blip>
+                                  <a:stretch>
+                                    <a:fillRect/>
+                                  </a:stretch>
+                                </pic:blipFill>
+                                <pic:spPr>
+                                  <a:xfrm>
+                                    <a:off x="0" y="0"/>
+                                    <a:ext cx="2295525" cy="3176553"/>
+                                  </a:xfrm>
+                                  <a:prstGeom prst="rect">
+                                    <a:avLst/>
+                                  </a:prstGeom>
+                                </pic:spPr>
+                              </pic:pic>
+                            </a:graphicData>
+                          </a:graphic>
+                        </wp:anchor>
+                      </w:drawing>
+                    </w:r>
+                    <w:r>
+                      <w:rPr>
+                        <w:lang w:val="es-ES_tradnl"/>
+                      </w:rPr>
+                      <w:t xml:space="preserve">Nos posicionamos en la carpeta del </w:t>
+                    </w:r>
+                    <w:r>
+                      <w:rPr>
+                        <w:lang w:val="es-ES_tradnl"/>
+                      </w:rPr>
+                      <w:t>proyecto,</w:t>
+                    </w:r>
+                    <w:r>
+                      <w:rPr>
+                        <w:lang w:val="es-ES_tradnl"/>
+                      </w:rPr>
+                      <w:t xml:space="preserve"> en </w:t>
+                    </w:r>
+                    <w:r>
+                      <w:rPr>
+                        <w:lang w:val="es-ES_tradnl"/>
+                      </w:rPr>
+                      <w:t xml:space="preserve">software </w:t>
+                    </w:r>
+                    <w:proofErr w:type="gramStart"/>
+                    <w:r>
+                      <w:rPr>
+                        <w:lang w:val="es-ES_tradnl"/>
+                      </w:rPr>
+                      <w:t>luego  el</w:t>
+                    </w:r>
+                    <w:proofErr w:type="gramEnd"/>
+                    <w:r>
+                      <w:rPr>
+                        <w:lang w:val="es-ES_tradnl"/>
+                      </w:rPr>
+                      <w:t xml:space="preserve"> folder </w:t>
+                    </w:r>
+                    <w:proofErr w:type="spellStart"/>
+                    <w:r>
+                      <w:rPr>
+                        <w:lang w:val="es-ES_tradnl"/>
+                      </w:rPr>
+                      <w:t>instantClient</w:t>
+                    </w:r>
+                    <w:proofErr w:type="spellEnd"/>
+                  </w:p>
+                  <w:p>
+                    <w:pPr>
+                      <w:rPr>
+                        <w:lang w:val="es-ES_tradnl"/>
+                      </w:rPr>
+                    </w:pPr>
+                  </w:p>
+                  <w:p>
+                    <w:pPr>
+                      <w:rPr>
+                        <w:lang w:val="es-ES_tradnl"/>
+                      </w:rPr>
+                    </w:pPr>
+                    <w:r>
+                      <w:rPr>
+                        <w:lang w:val="es-ES_tradnl"/>
+                      </w:rPr>
+                      <w:drawing>
+                        <wp:anchor distT="0" distB="0" distL="114300" distR="114300" simplePos="0" relativeHeight="251728896" behindDoc="0" locked="0" layoutInCell="1" allowOverlap="1" wp14:anchorId="50EDA49A">
+                          <wp:simplePos x="0" y="0"/>
+                          <wp:positionH relativeFrom="column">
+                            <wp:posOffset>2705247</wp:posOffset>
+                          </wp:positionH>
+                          <wp:positionV relativeFrom="paragraph">
+                            <wp:posOffset>267749</wp:posOffset>
+                          </wp:positionV>
+                          <wp:extent cx="2466975" cy="752475"/>
+                          <wp:effectExtent l="0" t="0" r="9525" b="9525"/>
+                          <wp:wrapSquare wrapText="bothSides"/>
+                          <wp:docPr id="92" name="Imagen 92"/>
+                          <wp:cNvGraphicFramePr>
+                            <a:graphicFrameLocks xmlns:a="http://schemas.openxmlformats.org/drawingml/2006/main" noChangeAspect="1"/>
+                          </wp:cNvGraphicFramePr>
+                          <a:graphic xmlns:a="http://schemas.openxmlformats.org/drawingml/2006/main">
+                            <a:graphicData uri="http://schemas.openxmlformats.org/drawingml/2006/picture">
+                              <pic:pic xmlns:pic="http://schemas.openxmlformats.org/drawingml/2006/picture">
+                                <pic:nvPicPr>
+                                  <pic:cNvPr id="1" name=""/>
+                                  <pic:cNvPicPr/>
+                                </pic:nvPicPr>
+                                <pic:blipFill>
+                                  <a:blip r:embed="rId37">
+                                    <a:extLst>
+                                      <a:ext uri="{28A0092B-C50C-407E-A947-70E740481C1C}">
+                                        <a14:useLocalDpi xmlns:a14="http://schemas.microsoft.com/office/drawing/2010/main" val="0"/>
+                                      </a:ext>
+                                    </a:extLst>
+                                  </a:blip>
+                                  <a:stretch>
+                                    <a:fillRect/>
+                                  </a:stretch>
+                                </pic:blipFill>
+                                <pic:spPr>
+                                  <a:xfrm>
+                                    <a:off x="0" y="0"/>
+                                    <a:ext cx="2466975" cy="752475"/>
+                                  </a:xfrm>
+                                  <a:prstGeom prst="rect">
+                                    <a:avLst/>
+                                  </a:prstGeom>
+                                </pic:spPr>
+                              </pic:pic>
+                            </a:graphicData>
+                          </a:graphic>
+                        </wp:anchor>
+                      </w:drawing>
+                    </w:r>
+                  </w:p>
+                  <w:p>
+                    <w:pPr>
+                      <w:rPr>
+                        <w:lang w:val="es-ES_tradnl"/>
+                      </w:rPr>
+                    </w:pPr>
+                  </w:p>
+                  <w:p>
+                    <w:pPr>
+                      <w:rPr>
+                        <w:lang w:val="es-ES_tradnl"/>
+                      </w:rPr>
+                    </w:pPr>
+                  </w:p>
+                  <w:p>
+                    <w:pPr>
+                      <w:rPr>
+                        <w:lang w:val="es-ES_tradnl"/>
+                      </w:rPr>
+                    </w:pPr>
+                    <w:r>
+                      <w:rPr>
+                        <w:noProof/>
+                        <w:lang w:val="es-ES_tradnl"/>
+                      </w:rPr>
+                      <mc:AlternateContent>
+                        <mc:Choice Requires="wps">
+                          <w:drawing>
+                            <wp:anchor distT="0" distB="0" distL="114300" distR="114300" simplePos="0" relativeHeight="251729920" behindDoc="0" locked="0" layoutInCell="1" allowOverlap="1">
+                              <wp:simplePos x="0" y="0"/>
+                              <wp:positionH relativeFrom="column">
+                                <wp:posOffset>2413930</wp:posOffset>
+                              </wp:positionH>
+                              <wp:positionV relativeFrom="paragraph">
+                                <wp:posOffset>245627</wp:posOffset>
+                              </wp:positionV>
+                              <wp:extent cx="925033" cy="489097"/>
+                              <wp:effectExtent l="76200" t="152400" r="0" b="63500"/>
+                              <wp:wrapNone/>
+                              <wp:docPr id="93" name="Flecha: curvada hacia arriba 93"/>
+                              <wp:cNvGraphicFramePr/>
+                              <a:graphic xmlns:a="http://schemas.openxmlformats.org/drawingml/2006/main">
+                                <a:graphicData uri="http://schemas.microsoft.com/office/word/2010/wordprocessingShape">
+                                  <wps:wsp>
+                                    <wps:cNvSpPr/>
+                                    <wps:spPr>
+                                      <a:xfrm rot="19884236">
+                                        <a:off x="0" y="0"/>
+                                        <a:ext cx="925033" cy="489097"/>
+                                      </a:xfrm>
+                                      <a:prstGeom prst="curvedUpArrow">
+                                        <a:avLst/>
+                                      </a:prstGeom>
+                                      <a:ln>
+                                        <a:solidFill>
+                                          <a:schemeClr val="bg2"/>
+                                        </a:solidFill>
+                                      </a:ln>
+                                    </wps:spPr>
+                                    <wps:style>
+                                      <a:lnRef idx="2">
+                                        <a:schemeClr val="accent1">
+                                          <a:shade val="50000"/>
+                                        </a:schemeClr>
+                                      </a:lnRef>
+                                      <a:fillRef idx="1001">
+                                        <a:schemeClr val="lt2"/>
+                                      </a:fillRef>
+                                      <a:effectRef idx="0">
+                                        <a:schemeClr val="accent1"/>
+                                      </a:effectRef>
+                                      <a:fontRef idx="minor">
+                                        <a:schemeClr val="lt1"/>
+                                      </a:fontRef>
+                                    </wps:style>
+                                    <wps:bodyPr rot="0" spcFirstLastPara="0" vertOverflow="overflow" horzOverflow="overflow" vert="horz" wrap="square" lIns="91440" tIns="45720" rIns="91440" bIns="45720" numCol="1" spcCol="0" rtlCol="0" fromWordArt="0" anchor="ctr" anchorCtr="0" forceAA="0" compatLnSpc="1">
+                                      <a:prstTxWarp prst="textNoShape">
+                                        <a:avLst/>
+                                      </a:prstTxWarp>
+                                      <a:noAutofit/>
+                                    </wps:bodyPr>
+                                  </wps:wsp>
+                                </a:graphicData>
+                              </a:graphic>
+                            </wp:anchor>
+                          </w:drawing>
+                        </mc:Choice>
+                        <mc:Fallback>
+                          <w:pict>
+                            <v:shapetype w14:anchorId="04148CBC" id="_x0000_t104" coordsize="21600,21600" o:spt="104" adj="12960,19440,7200" path="ar0@22@3@21,,0@4@21@14@22@1@21@7@21@12@2l@13@2@8,0@11@2wa0@22@3@21@10@2@16@24@14@22@1@21@16@24@14,xewr@14@22@1@21@7@21@16@24nfe">
+                              <v:stroke joinstyle="miter"/>
+                              <v:formulas>
+                                <v:f eqn="val #0"/>
+                                <v:f eqn="val #1"/>
+                                <v:f eqn="val #2"/>
+                                <v:f eqn="sum #0 width #1"/>
+                                <v:f eqn="prod @3 1 2"/>
+                                <v:f eqn="sum #1 #1 width"/>
+                                <v:f eqn="sum @5 #1 #0"/>
+                                <v:f eqn="prod @6 1 2"/>
+                                <v:f eqn="mid width #0"/>
+                                <v:f eqn="ellipse #2 height @4"/>
+                                <v:f eqn="sum @4 @9 0"/>
+                                <v:f eqn="sum @10 #1 width"/>
+                                <v:f eqn="sum @7 @9 0"/>
+                                <v:f eqn="sum @11 width #0"/>
+                                <v:f eqn="sum @5 0 #0"/>
+                                <v:f eqn="prod @14 1 2"/>
+                                <v:f eqn="mid @4 @7"/>
+                                <v:f eqn="sum #0 #1 width"/>
+                                <v:f eqn="prod @17 1 2"/>
+                                <v:f eqn="sum @16 0 @18"/>
+                                <v:f eqn="val width"/>
+                                <v:f eqn="val height"/>
+                                <v:f eqn="sum 0 0 height"/>
+                                <v:f eqn="sum @16 0 @4"/>
+                                <v:f eqn="ellipse @23 @4 height"/>
+                                <v:f eqn="sum @8 128 0"/>
+                                <v:f eqn="prod @5 1 2"/>
+                                <v:f eqn="sum @5 0 128"/>
+                                <v:f eqn="sum #0 @16 @11"/>
+                                <v:f eqn="sum width 0 #0"/>
+                                <v:f eqn="prod @29 1 2"/>
+                                <v:f eqn="prod height height 1"/>
+                                <v:f eqn="prod #2 #2 1"/>
+                                <v:f eqn="sum @31 0 @32"/>
+                                <v:f eqn="sqrt @33"/>
+                                <v:f eqn="sum @34 height 0"/>
+                                <v:f eqn="prod width height @35"/>
+                                <v:f eqn="sum @36 64 0"/>
+                                <v:f eqn="prod #0 1 2"/>
+                                <v:f eqn="ellipse @30 @38 height"/>
+                                <v:f eqn="sum @39 0 64"/>
+                                <v:f eqn="prod @4 1 2"/>
+                                <v:f eqn="sum #1 0 @41"/>
+                                <v:f eqn="prod height 4390 32768"/>
+                                <v:f eqn="prod height 28378 32768"/>
+                              </v:formulas>
+                              <v:path o:extrusionok="f" o:connecttype="custom" o:connectlocs="@8,0;@11,@2;@15,0;@16,@21;@13,@2" o:connectangles="270,270,270,90,0" textboxrect="@41,@43,@42,@44"/>
+                              <v:handles>
+                                <v:h position="#0,topLeft" xrange="@37,@27"/>
+                                <v:h position="#1,topLeft" xrange="@25,@20"/>
+                                <v:h position="bottomRight,#2" yrange="0,@40"/>
+                              </v:handles>
+                              <o:complex v:ext="view"/>
+                            </v:shapetype>
+                            <v:shape id="Flecha: curvada hacia arriba 93" o:spid="_x0000_s1026" type="#_x0000_t104" style="position:absolute;margin-left:190.05pt;margin-top:19.35pt;width:72.85pt;height:38.5pt;rotation:-1874072fd;z-index:251729920;visibility:visible;mso-wrap-style:square;mso-wrap-distance-left:9pt;mso-wrap-distance-top:0;mso-wrap-distance-right:9pt;mso-wrap-distance-bottom:0;mso-position-horizontal:absolute;mso-position-horizontal-relative:text;mso-position-vertical:absolute;mso-position-vertical-relative:text;v-text-anchor:middle" o:gfxdata="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" adj="15890,20173,5400" fillcolor="#dc9e1f [3203]" strokecolor="#dc9e1f [3214]" strokeweight="2pt"/>
+                          </w:pict>
+                        </mc:Fallback>
+                      </mc:AlternateContent>
+                    </w:r>
+                  </w:p>
+                  <w:p>
+                    <w:pPr>
+                      <w:rPr>
+                        <w:lang w:val="es-ES_tradnl"/>
+                      </w:rPr>
+                    </w:pPr>
+                  </w:p>
+                  <w:p>
+                    <w:pPr>
+                      <w:rPr>
+                        <w:lang w:val="es-ES_tradnl"/>
+                      </w:rPr>
+                    </w:pPr>
+                  </w:p>
+                  <w:p>
+                    <w:pPr>
+                      <w:rPr>
+                        <w:lang w:val="es-ES_tradnl"/>
+                      </w:rPr>
+                    </w:pPr>
+                  </w:p>
+                  <w:p>
+                    <w:pPr>
+                      <w:rPr>
+                        <w:lang w:val="es-ES_tradnl"/>
+                      </w:rPr>
+                    </w:pPr>
+                  </w:p>
+                  <w:p>
+                    <w:pPr>
+                      <w:rPr>
+                        <w:lang w:val="es-ES_tradnl"/>
+                      </w:rPr>
+                    </w:pPr>
+                  </w:p>
+                  <w:p>
+                    <w:pPr>
+                      <w:rPr>
+                        <w:lang w:val="es-ES_tradnl"/>
+                      </w:rPr>
+                    </w:pPr>
+                  </w:p>
+                  <w:p>
+                    <w:pPr>
+                      <w:rPr>
+                        <w:lang w:val="es-ES_tradnl"/>
+                      </w:rPr>
+                    </w:pPr>
+                  </w:p>
+                  <w:p>
+                    <w:pPr>
+                      <w:pStyle w:val="Ttulo2"/>
+                      <w:rPr>
+                        <w:noProof/>
+                        <w:lang w:val="es-ES_tradnl"/>
+                      </w:rPr>
+                    </w:pPr>
+                    <w:r>
+                      <w:rPr>
+                        <w:noProof/>
+                        <w:lang w:val="es-ES_tradnl"/>
+                      </w:rPr>
+                      <w:t>4.2</w:t>
+                    </w:r>
+                    <w:r>
+                      <w:rPr>
+                        <w:noProof/>
+                        <w:lang w:val="es-ES_tradnl"/>
+                      </w:rPr>
+                      <w:t>mover</w:t>
+                    </w:r>
+                  </w:p>
+                  <w:p>
+                    <w:pPr>
+                      <w:rPr>
+                        <w:lang w:val="es-ES_tradnl"/>
+                      </w:rPr>
+                    </w:pPr>
+                    <w:r>
+                      <w:rPr>
+                        <w:lang w:val="es-ES_tradnl"/>
+                      </w:rPr>
+                      <w:drawing>
+                        <wp:anchor distT="0" distB="0" distL="114300" distR="114300" simplePos="0" relativeHeight="251731968" behindDoc="0" locked="0" layoutInCell="1" allowOverlap="1" wp14:anchorId="38619C44">
+                          <wp:simplePos x="0" y="0"/>
+                          <wp:positionH relativeFrom="column">
+                            <wp:posOffset>403225</wp:posOffset>
+                          </wp:positionH>
+                          <wp:positionV relativeFrom="paragraph">
+                            <wp:posOffset>433070</wp:posOffset>
+                          </wp:positionV>
+                          <wp:extent cx="3776345" cy="2077720"/>
+                          <wp:effectExtent l="0" t="0" r="0" b="0"/>
+                          <wp:wrapSquare wrapText="bothSides"/>
+                          <wp:docPr id="98" name="Imagen 98"/>
+                          <wp:cNvGraphicFramePr>
+                            <a:graphicFrameLocks xmlns:a="http://schemas.openxmlformats.org/drawingml/2006/main" noChangeAspect="1"/>
+                          </wp:cNvGraphicFramePr>
+                          <a:graphic xmlns:a="http://schemas.openxmlformats.org/drawingml/2006/main">
+                            <a:graphicData uri="http://schemas.openxmlformats.org/drawingml/2006/picture">
+                              <pic:pic xmlns:pic="http://schemas.openxmlformats.org/drawingml/2006/picture">
+                                <pic:nvPicPr>
+                                  <pic:cNvPr id="1" name=""/>
+                                  <pic:cNvPicPr/>
+                                </pic:nvPicPr>
+                                <pic:blipFill>
+                                  <a:blip r:embed="rId38">
+                                    <a:extLst>
+                                      <a:ext uri="{28A0092B-C50C-407E-A947-70E740481C1C}">
+                                        <a14:useLocalDpi xmlns:a14="http://schemas.microsoft.com/office/drawing/2010/main" val="0"/>
+                                      </a:ext>
+                                    </a:extLst>
+                                  </a:blip>
+                                  <a:stretch>
+                                    <a:fillRect/>
+                                  </a:stretch>
+                                </pic:blipFill>
+                                <pic:spPr>
+                                  <a:xfrm>
+                                    <a:off x="0" y="0"/>
+                                    <a:ext cx="3776345" cy="2077720"/>
+                                  </a:xfrm>
+                                  <a:prstGeom prst="rect">
+                                    <a:avLst/>
+                                  </a:prstGeom>
+                                </pic:spPr>
+                              </pic:pic>
+                            </a:graphicData>
+                          </a:graphic>
+                          <wp14:sizeRelH relativeFrom="margin">
+                            <wp14:pctWidth>0</wp14:pctWidth>
+                          </wp14:sizeRelH>
+                          <wp14:sizeRelV relativeFrom="margin">
+                            <wp14:pctHeight>0</wp14:pctHeight>
+                          </wp14:sizeRelV>
+                        </wp:anchor>
+                      </w:drawing>
+                    </w:r>
+                    <w:r>
+                      <w:rPr>
+                        <w:lang w:val="es-ES_tradnl"/>
+                      </w:rPr>
+                      <w:t>Debemos mover esta carpeta a un folder creado en la raíz del disco C</w:t>
+                    </w:r>
+                    <w:proofErr w:type="gramStart"/>
+                    <w:r>
+                      <w:rPr>
+                        <w:lang w:val="es-ES_tradnl"/>
+                      </w:rPr>
+                      <w:t>: ,</w:t>
+                    </w:r>
+                    <w:proofErr w:type="gramEnd"/>
+                    <w:r>
+                      <w:rPr>
+                        <w:lang w:val="es-ES_tradnl"/>
+                      </w:rPr>
+                      <w:t xml:space="preserve"> con cualquier nombre incluso “pataste” podría funcionar.</w:t>
+                    </w:r>
+                  </w:p>
+                  <w:p>
+                    <w:pPr>
+                      <w:rPr>
+                        <w:lang w:val="es-ES_tradnl"/>
+                      </w:rPr>
+                    </w:pPr>
+                  </w:p>
+                  <w:p>
+                    <w:pPr>
+                      <w:pStyle w:val="Textodelcurrculumvtae"/>
+                      <w:rPr>
+                        <w:noProof/>
+                        <w:lang w:val="es-ES_tradnl"/>
+                      </w:rPr>
+                    </w:pPr>
+                  </w:p>
+                </w:sdtContent>
+              </w:sdt>
+              <w:sdt>
+                <w:sdtPr>
+                  <w:rPr>
+                    <w:rFonts w:asciiTheme="minorHAnsi" w:eastAsiaTheme="minorEastAsia" w:hAnsiTheme="minorHAnsi" w:cstheme="minorBidi"/>
+                    <w:b w:val="0"/>
+                    <w:bCs w:val="0"/>
+                    <w:caps w:val="0"/>
+                    <w:noProof/>
+                    <w:color w:val="595959" w:themeColor="text1" w:themeTint="A6"/>
+                    <w:lang w:val="es-ES_tradnl"/>
+                    <w14:ligatures w14:val="none"/>
+                  </w:rPr>
+                  <w:id w:val="-2073725193"/>
+                  <w:placeholder>
+                    <w:docPart w:val="AF8EAA01CE7B4ABC82036CC56571AD08"/>
+                  </w:placeholder>
+                  <w15:color w:val="C0C0C0"/>
+                  <w15:repeatingSectionItem/>
+                </w:sdtPr>
+                <w:sdtEndPr/>
+                <w:sdtContent>
+                  <w:p>
+                    <w:pPr>
+                      <w:pStyle w:val="Ttulo2"/>
+                      <w:rPr>
+                        <w:noProof/>
+                        <w:lang w:val="es-ES_tradnl"/>
+                      </w:rPr>
+                    </w:pPr>
+                    <w:r>
+                      <w:rPr>
+                        <w:noProof/>
+                        <w:lang w:val="es-ES_tradnl"/>
+                      </w:rPr>
+                      <w:t xml:space="preserve"> </w:t>
+                    </w:r>
+                    <w:r>
+                      <w:rPr>
+                        <w:noProof/>
+                        <w:lang w:val="es-ES_tradnl"/>
+                      </w:rPr>
+                      <w:t>4.3</w:t>
+                    </w:r>
+                    <w:r>
+                      <w:rPr>
+                        <w:noProof/>
+                        <w:lang w:val="es-ES_tradnl"/>
+                      </w:rPr>
+                      <w:t>descomprimir</w:t>
+                    </w:r>
+                  </w:p>
+                  <w:p>
+                    <w:pPr>
+                      <w:rPr>
+                        <w:lang w:val="es-ES_tradnl"/>
+                      </w:rPr>
+                    </w:pPr>
+                    <w:r>
+                      <w:rPr>
+                        <w:lang w:val="es-ES_tradnl"/>
+                      </w:rPr>
+                      <w:drawing>
+                        <wp:anchor distT="0" distB="0" distL="114300" distR="114300" simplePos="0" relativeHeight="251730944" behindDoc="0" locked="0" layoutInCell="1" allowOverlap="1" wp14:anchorId="4741BF92">
+                          <wp:simplePos x="0" y="0"/>
+                          <wp:positionH relativeFrom="column">
+                            <wp:posOffset>443</wp:posOffset>
+                          </wp:positionH>
+                          <wp:positionV relativeFrom="paragraph">
+                            <wp:posOffset>2200</wp:posOffset>
+                          </wp:positionV>
+                          <wp:extent cx="5001323" cy="1409897"/>
+                          <wp:effectExtent l="0" t="0" r="0" b="0"/>
+                          <wp:wrapSquare wrapText="bothSides"/>
+                          <wp:docPr id="97" name="Imagen 97"/>
+                          <wp:cNvGraphicFramePr>
+                            <a:graphicFrameLocks xmlns:a="http://schemas.openxmlformats.org/drawingml/2006/main" noChangeAspect="1"/>
+                          </wp:cNvGraphicFramePr>
+                          <a:graphic xmlns:a="http://schemas.openxmlformats.org/drawingml/2006/main">
+                            <a:graphicData uri="http://schemas.openxmlformats.org/drawingml/2006/picture">
+                              <pic:pic xmlns:pic="http://schemas.openxmlformats.org/drawingml/2006/picture">
+                                <pic:nvPicPr>
+                                  <pic:cNvPr id="1" name=""/>
+                                  <pic:cNvPicPr/>
+                                </pic:nvPicPr>
+                                <pic:blipFill>
+                                  <a:blip r:embed="rId39">
+                                    <a:extLst>
+                                      <a:ext uri="{28A0092B-C50C-407E-A947-70E740481C1C}">
+                                        <a14:useLocalDpi xmlns:a14="http://schemas.microsoft.com/office/drawing/2010/main" val="0"/>
+                                      </a:ext>
+                                    </a:extLst>
+                                  </a:blip>
+                                  <a:stretch>
+                                    <a:fillRect/>
+                                  </a:stretch>
+                                </pic:blipFill>
+                                <pic:spPr>
+                                  <a:xfrm>
+                                    <a:off x="0" y="0"/>
+                                    <a:ext cx="5001323" cy="1409897"/>
+                                  </a:xfrm>
+                                  <a:prstGeom prst="rect">
+                                    <a:avLst/>
+                                  </a:prstGeom>
+                                </pic:spPr>
+                              </pic:pic>
+                            </a:graphicData>
+                          </a:graphic>
+                        </wp:anchor>
+                      </w:drawing>
+                    </w:r>
+                  </w:p>
+                  <w:p>
+                    <w:pPr>
+                      <w:pStyle w:val="Ttulo2"/>
+                      <w:rPr>
+                        <w:noProof/>
+                        <w:lang w:val="es-ES_tradnl"/>
+                      </w:rPr>
+                    </w:pPr>
+                    <w:r>
+                      <w:rPr>
+                        <w:noProof/>
+                        <w:lang w:val="es-ES_tradnl"/>
+                      </w:rPr>
+                      <w:lastRenderedPageBreak/>
+                      <w:t>4.4</w:t>
+                    </w:r>
+                    <w:r>
+                      <w:rPr>
+                        <w:noProof/>
+                        <w:lang w:val="es-ES_tradnl"/>
+                      </w:rPr>
+                      <w:t>Agregar al path</w:t>
+                    </w:r>
+                  </w:p>
+                  <w:p>
+                    <w:pPr>
+                      <w:rPr>
+                        <w:lang w:val="es-ES_tradnl"/>
+                      </w:rPr>
+                    </w:pPr>
+                    <w:r>
+                      <w:rPr>
+                        <w:noProof/>
+                        <w:lang w:val="es-ES_tradnl"/>
+                      </w:rPr>
+                      <mc:AlternateContent>
+                        <mc:Choice Requires="wps">
+                          <w:drawing>
+                            <wp:anchor distT="0" distB="0" distL="114300" distR="114300" simplePos="0" relativeHeight="251739136" behindDoc="0" locked="0" layoutInCell="1" allowOverlap="1" wp14:anchorId="00E6B030" wp14:editId="2D01E087">
+                              <wp:simplePos x="0" y="0"/>
+                              <wp:positionH relativeFrom="column">
+                                <wp:posOffset>2544041</wp:posOffset>
+                              </wp:positionH>
+                              <wp:positionV relativeFrom="paragraph">
+                                <wp:posOffset>1632057</wp:posOffset>
+                              </wp:positionV>
+                              <wp:extent cx="924560" cy="332509"/>
+                              <wp:effectExtent l="0" t="0" r="27940" b="10795"/>
+                              <wp:wrapNone/>
+                              <wp:docPr id="105" name="Flecha: curvada hacia arriba 105"/>
+                              <wp:cNvGraphicFramePr/>
+                              <a:graphic xmlns:a="http://schemas.openxmlformats.org/drawingml/2006/main">
+                                <a:graphicData uri="http://schemas.microsoft.com/office/word/2010/wordprocessingShape">
+                                  <wps:wsp>
+                                    <wps:cNvSpPr/>
+                                    <wps:spPr>
+                                      <a:xfrm flipV="1">
+                                        <a:off x="0" y="0"/>
+                                        <a:ext cx="924560" cy="332509"/>
+                                      </a:xfrm>
+                                      <a:prstGeom prst="curvedUpArrow">
+                                        <a:avLst/>
+                                      </a:prstGeom>
+                                      <a:ln>
+                                        <a:solidFill>
+                                          <a:schemeClr val="bg2"/>
+                                        </a:solidFill>
+                                      </a:ln>
+                                    </wps:spPr>
+                                    <wps:style>
+                                      <a:lnRef idx="2">
+                                        <a:schemeClr val="accent1">
+                                          <a:shade val="50000"/>
+                                        </a:schemeClr>
+                                      </a:lnRef>
+                                      <a:fillRef idx="1001">
+                                        <a:schemeClr val="lt2"/>
+                                      </a:fillRef>
+                                      <a:effectRef idx="0">
+                                        <a:schemeClr val="accent1"/>
+                                      </a:effectRef>
+                                      <a:fontRef idx="minor">
+                                        <a:schemeClr val="lt1"/>
+                                      </a:fontRef>
+                                    </wps:style>
+                                    <wps:bodyPr rot="0" spcFirstLastPara="0" vertOverflow="overflow" horzOverflow="overflow" vert="horz" wrap="square" lIns="91440" tIns="45720" rIns="91440" bIns="45720" numCol="1" spcCol="0" rtlCol="0" fromWordArt="0" anchor="ctr" anchorCtr="0" forceAA="0" compatLnSpc="1">
+                                      <a:prstTxWarp prst="textNoShape">
+                                        <a:avLst/>
+                                      </a:prstTxWarp>
+                                      <a:noAutofit/>
+                                    </wps:bodyPr>
+                                  </wps:wsp>
+                                </a:graphicData>
+                              </a:graphic>
+                              <wp14:sizeRelV relativeFrom="margin">
+                                <wp14:pctHeight>0</wp14:pctHeight>
+                              </wp14:sizeRelV>
+                            </wp:anchor>
+                          </w:drawing>
+                        </mc:Choice>
+                        <mc:Fallback>
+                          <w:pict>
+                            <v:shape w14:anchorId="44FEA125" id="Flecha: curvada hacia arriba 105" o:spid="_x0000_s1026" type="#_x0000_t104" style="position:absolute;margin-left:200.3pt;margin-top:128.5pt;width:72.8pt;height:26.2pt;flip:y;z-index:251739136;visibility:visible;mso-wrap-style:square;mso-height-percent:0;mso-wrap-distance-left:9pt;mso-wrap-distance-top:0;mso-wrap-distance-right:9pt;mso-wrap-distance-bottom:0;mso-position-horizontal:absolute;mso-position-horizontal-relative:text;mso-position-vertical:absolute;mso-position-vertical-relative:text;mso-height-percent:0;mso-height-relative:margin;v-text-anchor:middle" o:gfxdata="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" adj="17716,20629,5400" fillcolor="#dc9e1f [3203]" strokecolor="#dc9e1f [3214]" strokeweight="2pt"/>
+                          </w:pict>
+                        </mc:Fallback>
+                      </mc:AlternateContent>
+                    </w:r>
+                    <w:r>
+                      <w:rPr>
+                        <w:noProof/>
+                        <w:lang w:val="es-ES_tradnl"/>
+                      </w:rPr>
+                      <mc:AlternateContent>
+                        <mc:Choice Requires="wps">
+                          <w:drawing>
+                            <wp:anchor distT="0" distB="0" distL="114300" distR="114300" simplePos="0" relativeHeight="251741184" behindDoc="0" locked="0" layoutInCell="1" allowOverlap="1" wp14:anchorId="4520CBCF" wp14:editId="16379D38">
+                              <wp:simplePos x="0" y="0"/>
+                              <wp:positionH relativeFrom="column">
+                                <wp:posOffset>441325</wp:posOffset>
+                              </wp:positionH>
+                              <wp:positionV relativeFrom="paragraph">
+                                <wp:posOffset>1890395</wp:posOffset>
+                              </wp:positionV>
+                              <wp:extent cx="924560" cy="346512"/>
+                              <wp:effectExtent l="0" t="285750" r="0" b="111125"/>
+                              <wp:wrapNone/>
+                              <wp:docPr id="106" name="Flecha: curvada hacia arriba 106"/>
+                              <wp:cNvGraphicFramePr/>
+                              <a:graphic xmlns:a="http://schemas.openxmlformats.org/drawingml/2006/main">
+                                <a:graphicData uri="http://schemas.microsoft.com/office/word/2010/wordprocessingShape">
+                                  <wps:wsp>
+                                    <wps:cNvSpPr/>
+                                    <wps:spPr>
+                                      <a:xfrm rot="2521982">
+                                        <a:off x="0" y="0"/>
+                                        <a:ext cx="924560" cy="346512"/>
+                                      </a:xfrm>
+                                      <a:prstGeom prst="curvedUpArrow">
+                                        <a:avLst/>
+                                      </a:prstGeom>
+                                      <a:ln>
+                                        <a:solidFill>
+                                          <a:schemeClr val="bg2"/>
+                                        </a:solidFill>
+                                      </a:ln>
+                                    </wps:spPr>
+                                    <wps:style>
+                                      <a:lnRef idx="2">
+                                        <a:schemeClr val="accent1">
+                                          <a:shade val="50000"/>
+                                        </a:schemeClr>
+                                      </a:lnRef>
+                                      <a:fillRef idx="1001">
+                                        <a:schemeClr val="lt2"/>
+                                      </a:fillRef>
+                                      <a:effectRef idx="0">
+                                        <a:schemeClr val="accent1"/>
+                                      </a:effectRef>
+                                      <a:fontRef idx="minor">
+                                        <a:schemeClr val="lt1"/>
+                                      </a:fontRef>
+                                    </wps:style>
+                                    <wps:bodyPr rot="0" spcFirstLastPara="0" vertOverflow="overflow" horzOverflow="overflow" vert="horz" wrap="square" lIns="91440" tIns="45720" rIns="91440" bIns="45720" numCol="1" spcCol="0" rtlCol="0" fromWordArt="0" anchor="ctr" anchorCtr="0" forceAA="0" compatLnSpc="1">
+                                      <a:prstTxWarp prst="textNoShape">
+                                        <a:avLst/>
+                                      </a:prstTxWarp>
+                                      <a:noAutofit/>
+                                    </wps:bodyPr>
+                                  </wps:wsp>
+                                </a:graphicData>
+                              </a:graphic>
+                              <wp14:sizeRelV relativeFrom="margin">
+                                <wp14:pctHeight>0</wp14:pctHeight>
+                              </wp14:sizeRelV>
+                            </wp:anchor>
+                          </w:drawing>
+                        </mc:Choice>
+                        <mc:Fallback>
+                          <w:pict>
+                            <v:shape w14:anchorId="199BE714" id="Flecha: curvada hacia arriba 106" o:spid="_x0000_s1026" type="#_x0000_t104" style="position:absolute;margin-left:34.75pt;margin-top:148.85pt;width:72.8pt;height:27.3pt;rotation:2754677fd;z-index:251741184;visibility:visible;mso-wrap-style:square;mso-height-percent:0;mso-wrap-distance-left:9pt;mso-wrap-distance-top:0;mso-wrap-distance-right:9pt;mso-wrap-distance-bottom:0;mso-position-horizontal:absolute;mso-position-horizontal-relative:text;mso-position-vertical:absolute;mso-position-vertical-relative:text;mso-height-percent:0;mso-height-relative:margin;v-text-anchor:middle" o:gfxdata="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" adj="17552,20588,5400" fillcolor="#dc9e1f [3203]" strokecolor="#dc9e1f [3214]" strokeweight="2pt"/>
+                          </w:pict>
+                        </mc:Fallback>
+                      </mc:AlternateContent>
+                    </w:r>
+                    <w:r>
+                      <w:rPr>
+                        <w:noProof/>
+                        <w:lang w:val="es-ES_tradnl"/>
+                      </w:rPr>
+                      <mc:AlternateContent>
+                        <mc:Choice Requires="wps">
+                          <w:drawing>
+                            <wp:anchor distT="0" distB="0" distL="114300" distR="114300" simplePos="0" relativeHeight="251736064" behindDoc="0" locked="0" layoutInCell="1" allowOverlap="1" wp14:anchorId="573516AA" wp14:editId="2AB366F4">
+                              <wp:simplePos x="0" y="0"/>
+                              <wp:positionH relativeFrom="column">
+                                <wp:posOffset>1928248</wp:posOffset>
+                              </wp:positionH>
+                              <wp:positionV relativeFrom="paragraph">
+                                <wp:posOffset>2093966</wp:posOffset>
+                              </wp:positionV>
+                              <wp:extent cx="843148" cy="368135"/>
+                              <wp:effectExtent l="0" t="0" r="14605" b="13335"/>
+                              <wp:wrapNone/>
+                              <wp:docPr id="101" name="Elipse 101"/>
+                              <wp:cNvGraphicFramePr/>
+                              <a:graphic xmlns:a="http://schemas.openxmlformats.org/drawingml/2006/main">
+                                <a:graphicData uri="http://schemas.microsoft.com/office/word/2010/wordprocessingShape">
+                                  <wps:wsp>
+                                    <wps:cNvSpPr/>
+                                    <wps:spPr>
+                                      <a:xfrm>
+                                        <a:off x="0" y="0"/>
+                                        <a:ext cx="843148" cy="368135"/>
+                                      </a:xfrm>
+                                      <a:prstGeom prst="ellipse">
+                                        <a:avLst/>
+                                      </a:prstGeom>
+                                      <a:noFill/>
+                                      <a:ln>
+                                        <a:solidFill>
+                                          <a:schemeClr val="bg2"/>
+                                        </a:solidFill>
+                                      </a:ln>
+                                    </wps:spPr>
+                                    <wps:style>
+                                      <a:lnRef idx="2">
+                                        <a:schemeClr val="accent1">
+                                          <a:shade val="50000"/>
+                                        </a:schemeClr>
+                                      </a:lnRef>
+                                      <a:fillRef idx="1">
+                                        <a:schemeClr val="accent1"/>
+                                      </a:fillRef>
+                                      <a:effectRef idx="0">
+                                        <a:schemeClr val="accent1"/>
+                                      </a:effectRef>
+                                      <a:fontRef idx="minor">
+                                        <a:schemeClr val="lt1"/>
+                                      </a:fontRef>
+                                    </wps:style>
+                                    <wps:bodyPr rot="0" spcFirstLastPara="0" vertOverflow="overflow" horzOverflow="overflow" vert="horz" wrap="square" lIns="91440" tIns="45720" rIns="91440" bIns="45720" numCol="1" spcCol="0" rtlCol="0" fromWordArt="0" anchor="ctr" anchorCtr="0" forceAA="0" compatLnSpc="1">
+                                      <a:prstTxWarp prst="textNoShape">
+                                        <a:avLst/>
+                                      </a:prstTxWarp>
+                                      <a:noAutofit/>
+                                    </wps:bodyPr>
+                                  </wps:wsp>
+                                </a:graphicData>
+                              </a:graphic>
+                            </wp:anchor>
+                          </w:drawing>
+                        </mc:Choice>
+                        <mc:Fallback>
+                          <w:pict>
+                            <v:oval w14:anchorId="127FD146" id="Elipse 101" o:spid="_x0000_s1026" style="position:absolute;margin-left:151.85pt;margin-top:164.9pt;width:66.4pt;height:29pt;z-index:251736064;visibility:visible;mso-wrap-style:square;mso-wrap-distance-left:9pt;mso-wrap-distance-top:0;mso-wrap-distance-right:9pt;mso-wrap-distance-bottom:0;mso-position-horizontal:absolute;mso-position-horizontal-relative:text;mso-position-vertical:absolute;mso-position-vertical-relative:text;v-text-anchor:middle" o:gfxdata="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" filled="f" strokecolor="#dc9e1f [3214]" strokeweight="2pt"/>
+                          </w:pict>
+                        </mc:Fallback>
+                      </mc:AlternateContent>
+                    </w:r>
+                    <w:r>
+                      <w:rPr>
+                        <w:noProof/>
+                        <w:lang w:val="es-ES_tradnl"/>
+                      </w:rPr>
+                      <mc:AlternateContent>
+                        <mc:Choice Requires="wps">
+                          <w:drawing>
+                            <wp:anchor distT="0" distB="0" distL="114300" distR="114300" simplePos="0" relativeHeight="251734016" behindDoc="0" locked="0" layoutInCell="1" allowOverlap="1">
+                              <wp:simplePos x="0" y="0"/>
+                              <wp:positionH relativeFrom="column">
+                                <wp:posOffset>-20534</wp:posOffset>
+                              </wp:positionH>
+                              <wp:positionV relativeFrom="paragraph">
+                                <wp:posOffset>1346266</wp:posOffset>
+                              </wp:positionV>
+                              <wp:extent cx="843148" cy="368135"/>
+                              <wp:effectExtent l="0" t="0" r="14605" b="13335"/>
+                              <wp:wrapNone/>
+                              <wp:docPr id="100" name="Elipse 100"/>
+                              <wp:cNvGraphicFramePr/>
+                              <a:graphic xmlns:a="http://schemas.openxmlformats.org/drawingml/2006/main">
+                                <a:graphicData uri="http://schemas.microsoft.com/office/word/2010/wordprocessingShape">
+                                  <wps:wsp>
+                                    <wps:cNvSpPr/>
+                                    <wps:spPr>
+                                      <a:xfrm>
+                                        <a:off x="0" y="0"/>
+                                        <a:ext cx="843148" cy="368135"/>
+                                      </a:xfrm>
+                                      <a:prstGeom prst="ellipse">
+                                        <a:avLst/>
+                                      </a:prstGeom>
+                                      <a:noFill/>
+                                      <a:ln>
+                                        <a:solidFill>
+                                          <a:schemeClr val="bg2"/>
+                                        </a:solidFill>
+                                      </a:ln>
+                                    </wps:spPr>
+                                    <wps:style>
+                                      <a:lnRef idx="2">
+                                        <a:schemeClr val="accent1">
+                                          <a:shade val="50000"/>
+                                        </a:schemeClr>
+                                      </a:lnRef>
+                                      <a:fillRef idx="1">
+                                        <a:schemeClr val="accent1"/>
+                                      </a:fillRef>
+                                      <a:effectRef idx="0">
+                                        <a:schemeClr val="accent1"/>
+                                      </a:effectRef>
+                                      <a:fontRef idx="minor">
+                                        <a:schemeClr val="lt1"/>
+                                      </a:fontRef>
+                                    </wps:style>
+                                    <wps:bodyPr rot="0" spcFirstLastPara="0" vertOverflow="overflow" horzOverflow="overflow" vert="horz" wrap="square" lIns="91440" tIns="45720" rIns="91440" bIns="45720" numCol="1" spcCol="0" rtlCol="0" fromWordArt="0" anchor="ctr" anchorCtr="0" forceAA="0" compatLnSpc="1">
+                                      <a:prstTxWarp prst="textNoShape">
+                                        <a:avLst/>
+                                      </a:prstTxWarp>
+                                      <a:noAutofit/>
+                                    </wps:bodyPr>
+                                  </wps:wsp>
+                                </a:graphicData>
+                              </a:graphic>
+                            </wp:anchor>
+                          </w:drawing>
+                        </mc:Choice>
+                        <mc:Fallback>
+                          <w:pict>
+                            <v:oval w14:anchorId="60A61123" id="Elipse 100" o:spid="_x0000_s1026" style="position:absolute;margin-left:-1.6pt;margin-top:106pt;width:66.4pt;height:29pt;z-index:251734016;visibility:visible;mso-wrap-style:square;mso-wrap-distance-left:9pt;mso-wrap-distance-top:0;mso-wrap-distance-right:9pt;mso-wrap-distance-bottom:0;mso-position-horizontal:absolute;mso-position-horizontal-relative:text;mso-position-vertical:absolute;mso-position-vertical-relative:text;v-text-anchor:middle" o:gfxdata="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" filled="f" strokecolor="#dc9e1f [3214]" strokeweight="2pt"/>
+                          </w:pict>
+                        </mc:Fallback>
+                      </mc:AlternateContent>
+                    </w:r>
+                    <w:r>
+                      <w:rPr>
+                        <w:lang w:val="es-ES_tradnl"/>
+                      </w:rPr>
+                      <w:drawing>
+                        <wp:anchor distT="0" distB="0" distL="114300" distR="114300" simplePos="0" relativeHeight="251732992" behindDoc="0" locked="0" layoutInCell="1" allowOverlap="1" wp14:anchorId="58C5E373">
+                          <wp:simplePos x="0" y="0"/>
+                          <wp:positionH relativeFrom="column">
+                            <wp:posOffset>256</wp:posOffset>
+                          </wp:positionH>
+                          <wp:positionV relativeFrom="paragraph">
+                            <wp:posOffset>325392</wp:posOffset>
+                          </wp:positionV>
+                          <wp:extent cx="5405747" cy="2606380"/>
+                          <wp:effectExtent l="0" t="0" r="5080" b="3810"/>
+                          <wp:wrapSquare wrapText="bothSides"/>
+                          <wp:docPr id="99" name="Imagen 99"/>
+                          <wp:cNvGraphicFramePr>
+                            <a:graphicFrameLocks xmlns:a="http://schemas.openxmlformats.org/drawingml/2006/main" noChangeAspect="1"/>
+                          </wp:cNvGraphicFramePr>
+                          <a:graphic xmlns:a="http://schemas.openxmlformats.org/drawingml/2006/main">
+                            <a:graphicData uri="http://schemas.openxmlformats.org/drawingml/2006/picture">
+                              <pic:pic xmlns:pic="http://schemas.openxmlformats.org/drawingml/2006/picture">
+                                <pic:nvPicPr>
+                                  <pic:cNvPr id="1" name=""/>
+                                  <pic:cNvPicPr/>
+                                </pic:nvPicPr>
+                                <pic:blipFill>
+                                  <a:blip r:embed="rId40">
+                                    <a:extLst>
+                                      <a:ext uri="{28A0092B-C50C-407E-A947-70E740481C1C}">
+                                        <a14:useLocalDpi xmlns:a14="http://schemas.microsoft.com/office/drawing/2010/main" val="0"/>
+                                      </a:ext>
+                                    </a:extLst>
+                                  </a:blip>
+                                  <a:stretch>
+                                    <a:fillRect/>
+                                  </a:stretch>
+                                </pic:blipFill>
+                                <pic:spPr>
+                                  <a:xfrm>
+                                    <a:off x="0" y="0"/>
+                                    <a:ext cx="5405747" cy="2606380"/>
+                                  </a:xfrm>
+                                  <a:prstGeom prst="rect">
+                                    <a:avLst/>
+                                  </a:prstGeom>
+                                </pic:spPr>
+                              </pic:pic>
+                            </a:graphicData>
+                          </a:graphic>
+                          <wp14:sizeRelH relativeFrom="margin">
+                            <wp14:pctWidth>0</wp14:pctWidth>
+                          </wp14:sizeRelH>
+                          <wp14:sizeRelV relativeFrom="margin">
+                            <wp14:pctHeight>0</wp14:pctHeight>
+                          </wp14:sizeRelV>
+                        </wp:anchor>
+                      </w:drawing>
+                    </w:r>
+                    <w:r>
+                      <w:rPr>
+                        <w:lang w:val="es-ES_tradnl"/>
+                      </w:rPr>
+                      <w:t xml:space="preserve">Cuando ya haya descomprimido la carpeta, agregar la ruta </w:t>
+                    </w:r>
+                    <w:r>
+                      <w:rPr>
+                        <w:lang w:val="es-ES_tradnl"/>
+                      </w:rPr>
+                      <w:t>al path</w:t>
+                    </w:r>
+                  </w:p>
+                  <w:p>
+                    <w:pPr>
+                      <w:pStyle w:val="Textodelcurrculumvtae"/>
+                      <w:rPr>
+                        <w:noProof/>
+                        <w:lang w:val="es-ES_tradnl"/>
+                      </w:rPr>
+                    </w:pPr>
+                  </w:p>
+                </w:sdtContent>
+              </w:sdt>
+              <w:sdt>
+                <w:sdtPr>
+                  <w:rPr>
+                    <w:rFonts w:asciiTheme="minorHAnsi" w:eastAsiaTheme="minorEastAsia" w:hAnsiTheme="minorHAnsi" w:cstheme="minorBidi"/>
+                    <w:b w:val="0"/>
+                    <w:bCs w:val="0"/>
+                    <w:caps w:val="0"/>
+                    <w:noProof/>
+                    <w:color w:val="595959" w:themeColor="text1" w:themeTint="A6"/>
+                    <w:lang w:val="es-ES_tradnl"/>
+                    <w14:ligatures w14:val="none"/>
+                  </w:rPr>
+                  <w:id w:val="-1112049088"/>
+                  <w:placeholder>
+                    <w:docPart w:val="B4995E80A49B456CBEA38611FCFDF2D5"/>
                   </w:placeholder>
                   <w15:color w:val="C0C0C0"/>
                   <w15:repeatingSectionItem/>
                 </w:sdtPr>
                 <w:sdtContent>
-                  <w:sdt>
-                    <w:sdtPr>
-                      <w:rPr>
-                        <w:noProof/>
-                        <w:lang w:val="es-ES_tradnl"/>
-                      </w:rPr>
-                      <w:id w:val="-79607471"/>
-                      <w:placeholder>
-                        <w:docPart w:val="198D82D042A447ABAEADDA1C5E1BEEC0"/>
-                      </w:placeholder>
-                      <w:temporary/>
-                      <w:showingPlcHdr/>
-                      <w15:color w:val="C0C0C0"/>
-                      <w15:appearance w15:val="hidden"/>
-                      <w:text/>
-                    </w:sdtPr>
-                    <w:sdtContent>
-                      <w:p>
-                        <w:pPr>
-                          <w:pStyle w:val="Ttulo2"/>
-                          <w:rPr>
-                            <w:noProof/>
-                            <w:lang w:val="es-ES_tradnl"/>
-                          </w:rPr>
-                        </w:pPr>
-                        <w:r>
-                          <w:rPr>
-                            <w:noProof/>
-                            <w:lang w:val="es-ES_tradnl"/>
-                          </w:rPr>
-                          <w:t>[Nombre de la referencia]</w:t>
-                        </w:r>
-                      </w:p>
-                    </w:sdtContent>
-                  </w:sdt>
-                  <w:sdt>
-                    <w:sdtPr>
-                      <w:rPr>
-                        <w:noProof/>
-                        <w:lang w:val="es-ES_tradnl"/>
-                      </w:rPr>
-                      <w:id w:val="231212801"/>
-                      <w:placeholder>
-                        <w:docPart w:val="C90DC5FFB09341F4BFA7327EF3984851"/>
-                      </w:placeholder>
-                      <w:temporary/>
-                      <w:showingPlcHdr/>
-                      <w15:appearance w15:val="hidden"/>
-                      <w:text/>
-                    </w:sdtPr>
-                    <w:sdtContent>
-                      <w:p>
-                        <w:pPr>
-                          <w:pStyle w:val="Textodelcurrculumvtae"/>
-                          <w:rPr>
-                            <w:noProof/>
-                            <w:lang w:val="es-ES_tradnl"/>
-                          </w:rPr>
-                        </w:pPr>
-                        <w:r>
-                          <w:rPr>
-                            <w:noProof/>
-                            <w:lang w:val="es-ES_tradnl"/>
-                          </w:rPr>
-                          <w:t>[Cargo y empresa]</w:t>
-                        </w:r>
-                      </w:p>
-                    </w:sdtContent>
-                  </w:sdt>
-                  <w:sdt>
-                    <w:sdtPr>
-                      <w:rPr>
-                        <w:noProof/>
-                        <w:lang w:val="es-ES_tradnl"/>
-                      </w:rPr>
-                      <w:id w:val="-119079563"/>
-                      <w:placeholder>
-                        <w:docPart w:val="639F29CBD29A4C2ABFAF16F7D5F1958A"/>
-                      </w:placeholder>
-                      <w:temporary/>
-                      <w:showingPlcHdr/>
-                      <w15:appearance w15:val="hidden"/>
-                    </w:sdtPr>
-                    <w:sdtContent>
-                      <w:p>
-                        <w:pPr>
-                          <w:rPr>
-                            <w:rFonts w:eastAsiaTheme="minorEastAsia"/>
-                            <w:noProof/>
-                            <w:lang w:val="es-ES_tradnl"/>
-                          </w:rPr>
-                        </w:pPr>
-                        <w:r>
-                          <w:rPr>
-                            <w:noProof/>
-                            <w:lang w:val="es-ES_tradnl"/>
-                          </w:rPr>
-                          <w:t>[Información de contacto]</w:t>
-                        </w:r>
-                      </w:p>
-                    </w:sdtContent>
-                  </w:sdt>
+                  <w:p>
+                    <w:pPr>
+                      <w:pStyle w:val="Ttulo2"/>
+                      <w:rPr>
+                        <w:noProof/>
+                        <w:lang w:val="es-ES_tradnl"/>
+                      </w:rPr>
+                    </w:pPr>
+                    <w:r>
+                      <w:rPr>
+                        <w:noProof/>
+                        <w:lang w:val="es-ES_tradnl"/>
+                      </w:rPr>
+                      <w:t>4.</w:t>
+                    </w:r>
+                    <w:r>
+                      <w:rPr>
+                        <w:noProof/>
+                        <w:lang w:val="es-ES_tradnl"/>
+                      </w:rPr>
+                      <w:t>5 H</w:t>
+                    </w:r>
+                    <w:r>
+                      <w:rPr>
+                        <w:noProof/>
+                        <w:lang w:val="es-ES_tradnl"/>
+                      </w:rPr>
+                      <w:t>ACER UNA PRUEBA</w:t>
+                    </w:r>
+                  </w:p>
+                  <w:p>
+                    <w:pPr>
+                      <w:rPr>
+                        <w:noProof/>
+                        <w:lang w:val="es-ES_tradnl"/>
+                      </w:rPr>
+                    </w:pPr>
+                    <w:r>
+                      <w:rPr>
+                        <w:noProof/>
+                        <w:lang w:val="es-ES_tradnl"/>
+                      </w:rPr>
+                      <w:t>Hacer una prueba para comprobar la funcionalidad de la conexión.</w:t>
+                    </w:r>
+                  </w:p>
+                  <w:p>
+                    <w:pPr>
+                      <w:rPr>
+                        <w:noProof/>
+                        <w:lang w:val="es-ES_tradnl"/>
+                      </w:rPr>
+                    </w:pPr>
+                    <w:r>
+                      <w:rPr>
+                        <w:noProof/>
+                        <w:lang w:val="es-ES_tradnl"/>
+                      </w:rPr>
+                      <w:t xml:space="preserve">Acceder al archivo “index.php” en la carpeta del proyecto </w:t>
+                    </w:r>
+                  </w:p>
+                  <w:p>
+                    <w:pPr>
+                      <w:rPr>
+                        <w:noProof/>
+                        <w:lang w:val="es-ES_tradnl"/>
+                      </w:rPr>
+                    </w:pPr>
+                    <w:r>
+                      <w:rPr>
+                        <w:noProof/>
+                        <w:lang w:val="es-ES_tradnl"/>
+                      </w:rPr>
+                      <w:drawing>
+                        <wp:anchor distT="0" distB="0" distL="114300" distR="114300" simplePos="0" relativeHeight="251742208" behindDoc="0" locked="0" layoutInCell="1" allowOverlap="1" wp14:anchorId="679CDA2F">
+                          <wp:simplePos x="0" y="0"/>
+                          <wp:positionH relativeFrom="column">
+                            <wp:posOffset>852279</wp:posOffset>
+                          </wp:positionH>
+                          <wp:positionV relativeFrom="paragraph">
+                            <wp:posOffset>-54697</wp:posOffset>
+                          </wp:positionV>
+                          <wp:extent cx="2623820" cy="2723515"/>
+                          <wp:effectExtent l="0" t="0" r="5080" b="635"/>
+                          <wp:wrapSquare wrapText="bothSides"/>
+                          <wp:docPr id="107" name="Imagen 107"/>
+                          <wp:cNvGraphicFramePr>
+                            <a:graphicFrameLocks xmlns:a="http://schemas.openxmlformats.org/drawingml/2006/main" noChangeAspect="1"/>
+                          </wp:cNvGraphicFramePr>
+                          <a:graphic xmlns:a="http://schemas.openxmlformats.org/drawingml/2006/main">
+                            <a:graphicData uri="http://schemas.openxmlformats.org/drawingml/2006/picture">
+                              <pic:pic xmlns:pic="http://schemas.openxmlformats.org/drawingml/2006/picture">
+                                <pic:nvPicPr>
+                                  <pic:cNvPr id="1" name=""/>
+                                  <pic:cNvPicPr/>
+                                </pic:nvPicPr>
+                                <pic:blipFill>
+                                  <a:blip r:embed="rId41">
+                                    <a:extLst>
+                                      <a:ext uri="{28A0092B-C50C-407E-A947-70E740481C1C}">
+                                        <a14:useLocalDpi xmlns:a14="http://schemas.microsoft.com/office/drawing/2010/main" val="0"/>
+                                      </a:ext>
+                                    </a:extLst>
+                                  </a:blip>
+                                  <a:stretch>
+                                    <a:fillRect/>
+                                  </a:stretch>
+                                </pic:blipFill>
+                                <pic:spPr>
+                                  <a:xfrm>
+                                    <a:off x="0" y="0"/>
+                                    <a:ext cx="2623820" cy="2723515"/>
+                                  </a:xfrm>
+                                  <a:prstGeom prst="rect">
+                                    <a:avLst/>
+                                  </a:prstGeom>
+                                </pic:spPr>
+                              </pic:pic>
+                            </a:graphicData>
+                          </a:graphic>
+                          <wp14:sizeRelH relativeFrom="margin">
+                            <wp14:pctWidth>0</wp14:pctWidth>
+                          </wp14:sizeRelH>
+                          <wp14:sizeRelV relativeFrom="margin">
+                            <wp14:pctHeight>0</wp14:pctHeight>
+                          </wp14:sizeRelV>
+                        </wp:anchor>
+                      </w:drawing>
+                    </w:r>
+                  </w:p>
+                  <w:p>
+                    <w:pPr>
+                      <w:rPr>
+                        <w:noProof/>
+                        <w:lang w:val="es-ES_tradnl"/>
+                      </w:rPr>
+                    </w:pPr>
+                  </w:p>
+                  <w:p>
+                    <w:pPr>
+                      <w:rPr>
+                        <w:noProof/>
+                        <w:lang w:val="es-ES_tradnl"/>
+                      </w:rPr>
+                    </w:pPr>
+                  </w:p>
+                  <w:p>
+                    <w:pPr>
+                      <w:rPr>
+                        <w:noProof/>
+                        <w:lang w:val="es-ES_tradnl"/>
+                      </w:rPr>
+                    </w:pPr>
+                  </w:p>
+                  <w:p>
+                    <w:pPr>
+                      <w:rPr>
+                        <w:noProof/>
+                        <w:lang w:val="es-ES_tradnl"/>
+                      </w:rPr>
+                    </w:pPr>
+                  </w:p>
+                  <w:p>
+                    <w:pPr>
+                      <w:rPr>
+                        <w:noProof/>
+                        <w:lang w:val="es-ES_tradnl"/>
+                      </w:rPr>
+                    </w:pPr>
+                  </w:p>
+                  <w:p>
+                    <w:pPr>
+                      <w:rPr>
+                        <w:noProof/>
+                        <w:lang w:val="es-ES_tradnl"/>
+                      </w:rPr>
+                    </w:pPr>
+                  </w:p>
+                  <w:p>
+                    <w:pPr>
+                      <w:rPr>
+                        <w:noProof/>
+                        <w:lang w:val="es-ES_tradnl"/>
+                      </w:rPr>
+                    </w:pPr>
+                  </w:p>
+                  <w:p>
+                    <w:pPr>
+                      <w:rPr>
+                        <w:noProof/>
+                        <w:lang w:val="es-ES_tradnl"/>
+                      </w:rPr>
+                    </w:pPr>
+                  </w:p>
+                  <w:p>
+                    <w:pPr>
+                      <w:rPr>
+                        <w:noProof/>
+                        <w:lang w:val="es-ES_tradnl"/>
+                      </w:rPr>
+                    </w:pPr>
+                    <w:r>
+                      <w:rPr>
+                        <w:noProof/>
+                        <w:lang w:val="es-ES_tradnl"/>
+                      </w:rPr>
+                      <w:t>Que contiene una prueba de conexión a la bese de datos</w:t>
+                    </w:r>
+                  </w:p>
+                  <w:p>
+                    <w:pPr>
+                      <w:rPr>
+                        <w:noProof/>
+                        <w:lang w:val="es-ES_tradnl"/>
+                      </w:rPr>
+                    </w:pPr>
+                    <w:r>
+                      <w:rPr>
+                        <w:noProof/>
+                        <w:lang w:val="es-ES_tradnl"/>
+                      </w:rPr>
+                      <w:lastRenderedPageBreak/>
+                      <w:drawing>
+                        <wp:inline distT="0" distB="0" distL="0" distR="0" wp14:anchorId="02928D88" wp14:editId="20638E30">
+                          <wp:extent cx="4963218" cy="1962424"/>
+                          <wp:effectExtent l="0" t="0" r="8890" b="0"/>
+                          <wp:docPr id="109" name="Imagen 109"/>
+                          <wp:cNvGraphicFramePr>
+                            <a:graphicFrameLocks xmlns:a="http://schemas.openxmlformats.org/drawingml/2006/main" noChangeAspect="1"/>
+                          </wp:cNvGraphicFramePr>
+                          <a:graphic xmlns:a="http://schemas.openxmlformats.org/drawingml/2006/main">
+                            <a:graphicData uri="http://schemas.openxmlformats.org/drawingml/2006/picture">
+                              <pic:pic xmlns:pic="http://schemas.openxmlformats.org/drawingml/2006/picture">
+                                <pic:nvPicPr>
+                                  <pic:cNvPr id="1" name=""/>
+                                  <pic:cNvPicPr/>
+                                </pic:nvPicPr>
+                                <pic:blipFill>
+                                  <a:blip r:embed="rId42"/>
+                                  <a:stretch>
+                                    <a:fillRect/>
+                                  </a:stretch>
+                                </pic:blipFill>
+                                <pic:spPr>
+                                  <a:xfrm>
+                                    <a:off x="0" y="0"/>
+                                    <a:ext cx="4963218" cy="1962424"/>
+                                  </a:xfrm>
+                                  <a:prstGeom prst="rect">
+                                    <a:avLst/>
+                                  </a:prstGeom>
+                                </pic:spPr>
+                              </pic:pic>
+                            </a:graphicData>
+                          </a:graphic>
+                        </wp:inline>
+                      </w:drawing>
+                    </w:r>
+                  </w:p>
+                  <w:p>
+                    <w:pPr>
+                      <w:rPr>
+                        <w:noProof/>
+                        <w:lang w:val="es-ES_tradnl"/>
+                      </w:rPr>
+                    </w:pPr>
+                  </w:p>
+                  <w:p>
+                    <w:pPr>
+                      <w:rPr>
+                        <w:noProof/>
+                        <w:lang w:val="es-ES_tradnl"/>
+                      </w:rPr>
+                    </w:pPr>
+                    <w:r>
+                      <w:rPr>
+                        <w:noProof/>
+                        <w:lang w:val="es-ES_tradnl"/>
+                      </w:rPr>
+                      <w:t>Y deberia de resultar como:</w:t>
+                    </w:r>
+                  </w:p>
+                  <w:p>
+                    <w:pPr>
+                      <w:rPr>
+                        <w:noProof/>
+                        <w:lang w:val="es-ES_tradnl"/>
+                      </w:rPr>
+                    </w:pPr>
+                    <w:r>
+                      <w:rPr>
+                        <w:noProof/>
+                        <w:lang w:val="es-ES_tradnl"/>
+                      </w:rPr>
+                      <w:drawing>
+                        <wp:anchor distT="0" distB="0" distL="114300" distR="114300" simplePos="0" relativeHeight="251743232" behindDoc="0" locked="0" layoutInCell="1" allowOverlap="1" wp14:anchorId="64D9DABE">
+                          <wp:simplePos x="0" y="0"/>
+                          <wp:positionH relativeFrom="column">
+                            <wp:posOffset>0</wp:posOffset>
+                          </wp:positionH>
+                          <wp:positionV relativeFrom="paragraph">
+                            <wp:posOffset>287869</wp:posOffset>
+                          </wp:positionV>
+                          <wp:extent cx="6183334" cy="2530645"/>
+                          <wp:effectExtent l="0" t="0" r="8255" b="3175"/>
+                          <wp:wrapSquare wrapText="bothSides"/>
+                          <wp:docPr id="110" name="Imagen 110"/>
+                          <wp:cNvGraphicFramePr>
+                            <a:graphicFrameLocks xmlns:a="http://schemas.openxmlformats.org/drawingml/2006/main" noChangeAspect="1"/>
+                          </wp:cNvGraphicFramePr>
+                          <a:graphic xmlns:a="http://schemas.openxmlformats.org/drawingml/2006/main">
+                            <a:graphicData uri="http://schemas.openxmlformats.org/drawingml/2006/picture">
+                              <pic:pic xmlns:pic="http://schemas.openxmlformats.org/drawingml/2006/picture">
+                                <pic:nvPicPr>
+                                  <pic:cNvPr id="1" name=""/>
+                                  <pic:cNvPicPr/>
+                                </pic:nvPicPr>
+                                <pic:blipFill>
+                                  <a:blip r:embed="rId43" cstate="print">
+                                    <a:extLst>
+                                      <a:ext uri="{28A0092B-C50C-407E-A947-70E740481C1C}">
+                                        <a14:useLocalDpi xmlns:a14="http://schemas.microsoft.com/office/drawing/2010/main" val="0"/>
+                                      </a:ext>
+                                    </a:extLst>
+                                  </a:blip>
+                                  <a:stretch>
+                                    <a:fillRect/>
+                                  </a:stretch>
+                                </pic:blipFill>
+                                <pic:spPr>
+                                  <a:xfrm>
+                                    <a:off x="0" y="0"/>
+                                    <a:ext cx="6183334" cy="2530645"/>
+                                  </a:xfrm>
+                                  <a:prstGeom prst="rect">
+                                    <a:avLst/>
+                                  </a:prstGeom>
+                                </pic:spPr>
+                              </pic:pic>
+                            </a:graphicData>
+                          </a:graphic>
+                          <wp14:sizeRelH relativeFrom="margin">
+                            <wp14:pctWidth>0</wp14:pctWidth>
+                          </wp14:sizeRelH>
+                          <wp14:sizeRelV relativeFrom="margin">
+                            <wp14:pctHeight>0</wp14:pctHeight>
+                          </wp14:sizeRelV>
+                        </wp:anchor>
+                      </w:drawing>
+                    </w:r>
+                  </w:p>
+                  <w:p>
+                    <w:pPr>
+                      <w:rPr>
+                        <w:noProof/>
+                        <w:lang w:val="es-ES_tradnl"/>
+                      </w:rPr>
+                    </w:pPr>
+                    <w:r>
+                      <w:rPr>
+                        <w:noProof/>
+                        <w:lang w:val="es-ES_tradnl"/>
+                      </w:rPr>
+                      <w:t>que significa que se ha realizado la cconexiónsatisfactoriamente.</w:t>
+                    </w:r>
+                  </w:p>
                 </w:sdtContent>
               </w:sdt>
             </w:sdtContent>
@@ -8414,6 +9866,176 @@
               </w:rPr>
             </w:pPr>
           </w:p>
+          <w:p>
+            <w:pPr>
+              <w:rPr>
+                <w:lang w:val="es-ES_tradnl"/>
+              </w:rPr>
+            </w:pPr>
+          </w:p>
+          <w:p>
+            <w:pPr>
+              <w:rPr>
+                <w:lang w:val="es-ES_tradnl"/>
+              </w:rPr>
+            </w:pPr>
+          </w:p>
+          <w:p>
+            <w:pPr>
+              <w:rPr>
+                <w:lang w:val="es-ES_tradnl"/>
+              </w:rPr>
+            </w:pPr>
+          </w:p>
+          <w:p>
+            <w:pPr>
+              <w:rPr>
+                <w:lang w:val="es-ES_tradnl"/>
+              </w:rPr>
+            </w:pPr>
+          </w:p>
+          <w:p>
+            <w:pPr>
+              <w:rPr>
+                <w:lang w:val="es-ES_tradnl"/>
+              </w:rPr>
+            </w:pPr>
+          </w:p>
+          <w:p>
+            <w:pPr>
+              <w:rPr>
+                <w:lang w:val="es-ES_tradnl"/>
+              </w:rPr>
+            </w:pPr>
+          </w:p>
+          <w:p>
+            <w:pPr>
+              <w:rPr>
+                <w:lang w:val="es-ES_tradnl"/>
+              </w:rPr>
+            </w:pPr>
+          </w:p>
+          <w:p>
+            <w:pPr>
+              <w:rPr>
+                <w:lang w:val="es-ES_tradnl"/>
+              </w:rPr>
+            </w:pPr>
+          </w:p>
+        </w:tc>
+      </w:tr>
+      <w:tr>
+        <w:tc>
+          <w:tcPr>
+            <w:tcW w:w="1539" w:type="dxa"/>
+          </w:tcPr>
+          <w:p>
+            <w:pPr>
+              <w:pStyle w:val="Ttulo1"/>
+              <w:jc w:val="center"/>
+              <w:rPr>
+                <w:noProof/>
+                <w:lang w:val="es-ES_tradnl"/>
+              </w:rPr>
+            </w:pPr>
+            <w:r>
+              <w:rPr>
+                <w:noProof/>
+                <w:lang w:val="es-ES_tradnl"/>
+              </w:rPr>
+              <w:lastRenderedPageBreak/>
+              <w:t>5</w:t>
+            </w:r>
+          </w:p>
+        </w:tc>
+        <w:tc>
+          <w:tcPr>
+            <w:tcW w:w="81" w:type="dxa"/>
+          </w:tcPr>
+          <w:p>
+            <w:pPr>
+              <w:rPr>
+                <w:noProof/>
+                <w:lang w:val="es-ES_tradnl"/>
+              </w:rPr>
+            </w:pPr>
+          </w:p>
+        </w:tc>
+        <w:tc>
+          <w:tcPr>
+            <w:tcW w:w="8520" w:type="dxa"/>
+          </w:tcPr>
+          <w:sdt>
+            <w:sdtPr>
+              <w:rPr>
+                <w:rFonts w:asciiTheme="minorHAnsi" w:eastAsiaTheme="minorEastAsia" w:hAnsiTheme="minorHAnsi" w:cstheme="minorBidi"/>
+                <w:b w:val="0"/>
+                <w:bCs w:val="0"/>
+                <w:caps w:val="0"/>
+                <w:noProof/>
+                <w:color w:val="595959" w:themeColor="text1" w:themeTint="A6"/>
+                <w:lang w:val="es-ES_tradnl"/>
+                <w14:ligatures w14:val="none"/>
+              </w:rPr>
+              <w:id w:val="1807821723"/>
+              <w15:color w:val="C0C0C0"/>
+              <w15:repeatingSection/>
+            </w:sdtPr>
+            <w:sdtEndPr/>
+            <w:sdtContent>
+              <w:sdt>
+                <w:sdtPr>
+                  <w:rPr>
+                    <w:rFonts w:asciiTheme="minorHAnsi" w:eastAsiaTheme="minorEastAsia" w:hAnsiTheme="minorHAnsi" w:cstheme="minorBidi"/>
+                    <w:b w:val="0"/>
+                    <w:bCs w:val="0"/>
+                    <w:caps w:val="0"/>
+                    <w:noProof/>
+                    <w:color w:val="595959" w:themeColor="text1" w:themeTint="A6"/>
+                    <w:lang w:val="es-ES_tradnl"/>
+                    <w14:ligatures w14:val="none"/>
+                  </w:rPr>
+                  <w:id w:val="55450693"/>
+                  <w:placeholder>
+                    <w:docPart w:val="89102ABA0C5F464D87AA5CE0785FAADF"/>
+                  </w:placeholder>
+                  <w15:color w:val="C0C0C0"/>
+                  <w15:repeatingSectionItem/>
+                </w:sdtPr>
+                <w:sdtContent>
+                  <w:p>
+                    <w:pPr>
+                      <w:pStyle w:val="Ttulo2"/>
+                      <w:rPr>
+                        <w:noProof/>
+                        <w:lang w:val="es-ES_tradnl"/>
+                      </w:rPr>
+                    </w:pPr>
+                    <w:r>
+                      <w:rPr>
+                        <w:noProof/>
+                        <w:lang w:val="es-ES_tradnl"/>
+                      </w:rPr>
+                      <w:t>resultado de la instalacion</w:t>
+                    </w:r>
+                  </w:p>
+                  <w:p>
+                    <w:pPr>
+                      <w:rPr>
+                        <w:lang w:val="es-ES_tradnl"/>
+                      </w:rPr>
+                    </w:pPr>
+                    <w:r>
+                      <w:rPr>
+                        <w:lang w:val="es-ES_tradnl"/>
+                      </w:rPr>
+                      <w:t>Si ya estamos en este punto siguiendo cada una de las instrucciones anteriormente especificadas al acceder al directorio del proyecto tendríamos que ver el sitio de esta manera:</w:t>
+                    </w:r>
+                  </w:p>
+                </w:sdtContent>
+              </w:sdt>
+            </w:sdtContent>
+          </w:sdt>
         </w:tc>
       </w:tr>
     </w:tbl>
@@ -8424,9 +10046,78 @@
           <w:lang w:val="es-ES_tradnl"/>
         </w:rPr>
       </w:pPr>
+      <w:bookmarkStart w:id="0" w:name="_GoBack"/>
+      <w:bookmarkEnd w:id="0"/>
+      <w:r>
+        <w:rPr>
+          <w:noProof/>
+        </w:rPr>
+        <w:drawing>
+          <wp:anchor distT="0" distB="0" distL="114300" distR="114300" simplePos="0" relativeHeight="251744256" behindDoc="0" locked="0" layoutInCell="1" allowOverlap="1">
+            <wp:simplePos x="0" y="0"/>
+            <wp:positionH relativeFrom="column">
+              <wp:posOffset>401955</wp:posOffset>
+            </wp:positionH>
+            <wp:positionV relativeFrom="paragraph">
+              <wp:posOffset>505460</wp:posOffset>
+            </wp:positionV>
+            <wp:extent cx="6495415" cy="3651250"/>
+            <wp:effectExtent l="0" t="0" r="635" b="6350"/>
+            <wp:wrapSquare wrapText="bothSides"/>
+            <wp:docPr id="111" name="Imagen 111"/>
+            <wp:cNvGraphicFramePr>
+              <a:graphicFrameLocks xmlns:a="http://schemas.openxmlformats.org/drawingml/2006/main" noChangeAspect="1"/>
+            </wp:cNvGraphicFramePr>
+            <a:graphic xmlns:a="http://schemas.openxmlformats.org/drawingml/2006/main">
+              <a:graphicData uri="http://schemas.openxmlformats.org/drawingml/2006/picture">
+                <pic:pic xmlns:pic="http://schemas.openxmlformats.org/drawingml/2006/picture">
+                  <pic:nvPicPr>
+                    <pic:cNvPr id="0" name="Picture 7"/>
+                    <pic:cNvPicPr>
+                      <a:picLocks noChangeAspect="1" noChangeArrowheads="1"/>
+                    </pic:cNvPicPr>
+                  </pic:nvPicPr>
+                  <pic:blipFill>
+                    <a:blip r:embed="rId44" cstate="print">
+                      <a:extLst>
+                        <a:ext uri="{28A0092B-C50C-407E-A947-70E740481C1C}">
+                          <a14:useLocalDpi xmlns:a14="http://schemas.microsoft.com/office/drawing/2010/main" val="0"/>
+                        </a:ext>
+                      </a:extLst>
+                    </a:blip>
+                    <a:srcRect/>
+                    <a:stretch>
+                      <a:fillRect/>
+                    </a:stretch>
+                  </pic:blipFill>
+                  <pic:spPr bwMode="auto">
+                    <a:xfrm>
+                      <a:off x="0" y="0"/>
+                      <a:ext cx="6495415" cy="3651250"/>
+                    </a:xfrm>
+                    <a:prstGeom prst="rect">
+                      <a:avLst/>
+                    </a:prstGeom>
+                    <a:noFill/>
+                    <a:ln>
+                      <a:noFill/>
+                    </a:ln>
+                  </pic:spPr>
+                </pic:pic>
+              </a:graphicData>
+            </a:graphic>
+            <wp14:sizeRelH relativeFrom="margin">
+              <wp14:pctWidth>0</wp14:pctWidth>
+            </wp14:sizeRelH>
+            <wp14:sizeRelV relativeFrom="margin">
+              <wp14:pctHeight>0</wp14:pctHeight>
+            </wp14:sizeRelV>
+          </wp:anchor>
+        </w:drawing>
+      </w:r>
     </w:p>
     <w:sectPr>
-      <w:footerReference w:type="default" r:id="rId37"/>
+      <w:footerReference w:type="default" r:id="rId45"/>
       <w:pgSz w:w="12240" w:h="15840" w:code="1"/>
       <w:pgMar w:top="1148" w:right="1050" w:bottom="1148" w:left="1050" w:header="709" w:footer="709" w:gutter="0"/>
       <w:pgNumType w:start="1"/>
@@ -9563,6 +11254,11 @@
       <w:szCs w:val="24"/>
       <w:lang w:eastAsia="es-ES"/>
     </w:rPr>
+  </w:style>
+  <w:style w:type="character" w:customStyle="1" w:styleId="notranslate">
+    <w:name w:val="notranslate"/>
+    <w:basedOn w:val="Fuentedeprrafopredeter"/>
+    <w:rsid w:val="00A32F65"/>
   </w:style>
 </w:styles>
 </file>
@@ -10059,119 +11755,6 @@
     </w:docPart>
     <w:docPart>
       <w:docPartPr>
-        <w:name w:val="6D3FE4A6EDED4972B3B83EB8DDE77F8B"/>
-        <w:category>
-          <w:name w:val="General"/>
-          <w:gallery w:val="placeholder"/>
-        </w:category>
-        <w:types>
-          <w:type w:val="bbPlcHdr"/>
-        </w:types>
-        <w:behaviors>
-          <w:behavior w:val="content"/>
-        </w:behaviors>
-        <w:guid w:val="{4AAB7BF5-D270-4A8C-8B9B-85B04FC84704}"/>
-      </w:docPartPr>
-      <w:docPartBody>
-        <w:p>
-          <w:pPr>
-            <w:pStyle w:val="6D3FE4A6EDED4972B3B83EB8DDE77F8B"/>
-          </w:pPr>
-          <w:r>
-            <w:rPr>
-              <w:rStyle w:val="Textodelmarcadordeposicin"/>
-            </w:rPr>
-            <w:t>Enter any content that you want to repeat, including other content controls. You can also insert this control around table rows in order to repeat parts of a table.</w:t>
-          </w:r>
-        </w:p>
-      </w:docPartBody>
-    </w:docPart>
-    <w:docPart>
-      <w:docPartPr>
-        <w:name w:val="198D82D042A447ABAEADDA1C5E1BEEC0"/>
-        <w:category>
-          <w:name w:val="General"/>
-          <w:gallery w:val="placeholder"/>
-        </w:category>
-        <w:types>
-          <w:type w:val="bbPlcHdr"/>
-        </w:types>
-        <w:behaviors>
-          <w:behavior w:val="content"/>
-        </w:behaviors>
-        <w:guid w:val="{6AF31970-8A50-46D2-A169-3880B811D9F9}"/>
-      </w:docPartPr>
-      <w:docPartBody>
-        <w:p>
-          <w:pPr>
-            <w:pStyle w:val="198D82D042A447ABAEADDA1C5E1BEEC0"/>
-          </w:pPr>
-          <w:r>
-            <w:rPr>
-              <w:lang w:val="it-IT"/>
-            </w:rPr>
-            <w:t>[Nombre de la referencia]</w:t>
-          </w:r>
-        </w:p>
-      </w:docPartBody>
-    </w:docPart>
-    <w:docPart>
-      <w:docPartPr>
-        <w:name w:val="C90DC5FFB09341F4BFA7327EF3984851"/>
-        <w:category>
-          <w:name w:val="General"/>
-          <w:gallery w:val="placeholder"/>
-        </w:category>
-        <w:types>
-          <w:type w:val="bbPlcHdr"/>
-        </w:types>
-        <w:behaviors>
-          <w:behavior w:val="content"/>
-        </w:behaviors>
-        <w:guid w:val="{E6C669B5-4F7D-46DE-8FBA-9841DC348CF9}"/>
-      </w:docPartPr>
-      <w:docPartBody>
-        <w:p>
-          <w:pPr>
-            <w:pStyle w:val="C90DC5FFB09341F4BFA7327EF3984851"/>
-          </w:pPr>
-          <w:r>
-            <w:rPr>
-              <w:lang w:val="it-IT"/>
-            </w:rPr>
-            <w:t>[Cargo y empresa]</w:t>
-          </w:r>
-        </w:p>
-      </w:docPartBody>
-    </w:docPart>
-    <w:docPart>
-      <w:docPartPr>
-        <w:name w:val="639F29CBD29A4C2ABFAF16F7D5F1958A"/>
-        <w:category>
-          <w:name w:val="General"/>
-          <w:gallery w:val="placeholder"/>
-        </w:category>
-        <w:types>
-          <w:type w:val="bbPlcHdr"/>
-        </w:types>
-        <w:behaviors>
-          <w:behavior w:val="content"/>
-        </w:behaviors>
-        <w:guid w:val="{623093DC-51DD-4DBE-AFCD-A077E61A0507}"/>
-      </w:docPartPr>
-      <w:docPartBody>
-        <w:p>
-          <w:pPr>
-            <w:pStyle w:val="639F29CBD29A4C2ABFAF16F7D5F1958A"/>
-          </w:pPr>
-          <w:r>
-            <w:t>[Información de contacto]</w:t>
-          </w:r>
-        </w:p>
-      </w:docPartBody>
-    </w:docPart>
-    <w:docPart>
-      <w:docPartPr>
         <w:name w:val="7522DABCF0784E369AFA1A41EF50B8FE"/>
         <w:category>
           <w:name w:val="General"/>
@@ -10247,6 +11830,151 @@
         <w:p>
           <w:pPr>
             <w:pStyle w:val="A82EBAA3E4364644BE10AB5ACBE17840"/>
+          </w:pPr>
+          <w:r>
+            <w:rPr>
+              <w:rStyle w:val="Textodelmarcadordeposicin"/>
+            </w:rPr>
+            <w:t>Enter any content that you want to repeat, including other content controls. You can also insert this control around table rows in order to repeat parts of a table.</w:t>
+          </w:r>
+        </w:p>
+      </w:docPartBody>
+    </w:docPart>
+    <w:docPart>
+      <w:docPartPr>
+        <w:name w:val="89102ABA0C5F464D87AA5CE0785FAADF"/>
+        <w:category>
+          <w:name w:val="General"/>
+          <w:gallery w:val="placeholder"/>
+        </w:category>
+        <w:types>
+          <w:type w:val="bbPlcHdr"/>
+        </w:types>
+        <w:behaviors>
+          <w:behavior w:val="content"/>
+        </w:behaviors>
+        <w:guid w:val="{7DCEC6F4-857B-4050-AE4E-29E9217DDA01}"/>
+      </w:docPartPr>
+      <w:docPartBody>
+        <w:p>
+          <w:pPr>
+            <w:pStyle w:val="89102ABA0C5F464D87AA5CE0785FAADF"/>
+          </w:pPr>
+          <w:r>
+            <w:rPr>
+              <w:rStyle w:val="Textodelmarcadordeposicin"/>
+            </w:rPr>
+            <w:t>Enter any content that you want to repeat, including other content controls. You can also insert this control around table rows in order to repeat parts of a table.</w:t>
+          </w:r>
+        </w:p>
+      </w:docPartBody>
+    </w:docPart>
+    <w:docPart>
+      <w:docPartPr>
+        <w:name w:val="55E8641C7E7542408E2A859F6640BEF1"/>
+        <w:category>
+          <w:name w:val="General"/>
+          <w:gallery w:val="placeholder"/>
+        </w:category>
+        <w:types>
+          <w:type w:val="bbPlcHdr"/>
+        </w:types>
+        <w:behaviors>
+          <w:behavior w:val="content"/>
+        </w:behaviors>
+        <w:guid w:val="{602CE30C-CC72-4350-AD76-96C695F3E9B7}"/>
+      </w:docPartPr>
+      <w:docPartBody>
+        <w:p>
+          <w:pPr>
+            <w:pStyle w:val="55E8641C7E7542408E2A859F6640BEF1"/>
+          </w:pPr>
+          <w:r>
+            <w:rPr>
+              <w:rStyle w:val="Textodelmarcadordeposicin"/>
+            </w:rPr>
+            <w:t>Enter any content that you want to repeat, including other content controls. You can also insert this control around table rows in order to repeat parts of a table.</w:t>
+          </w:r>
+        </w:p>
+      </w:docPartBody>
+    </w:docPart>
+    <w:docPart>
+      <w:docPartPr>
+        <w:name w:val="B4995E80A49B456CBEA38611FCFDF2D5"/>
+        <w:category>
+          <w:name w:val="General"/>
+          <w:gallery w:val="placeholder"/>
+        </w:category>
+        <w:types>
+          <w:type w:val="bbPlcHdr"/>
+        </w:types>
+        <w:behaviors>
+          <w:behavior w:val="content"/>
+        </w:behaviors>
+        <w:guid w:val="{0C1951A0-5024-4EE5-B0BB-4EC78A653733}"/>
+      </w:docPartPr>
+      <w:docPartBody>
+        <w:p>
+          <w:pPr>
+            <w:pStyle w:val="B4995E80A49B456CBEA38611FCFDF2D5"/>
+          </w:pPr>
+          <w:r>
+            <w:rPr>
+              <w:rStyle w:val="Textodelmarcadordeposicin"/>
+            </w:rPr>
+            <w:t>Enter any content that you want to repeat, including other content controls. You can also insert this control around table rows in order to repeat parts of a table.</w:t>
+          </w:r>
+        </w:p>
+      </w:docPartBody>
+    </w:docPart>
+    <w:docPart>
+      <w:docPartPr>
+        <w:name w:val="A6C332EA8B3545D29E1F2738D4B946F7"/>
+        <w:category>
+          <w:name w:val="General"/>
+          <w:gallery w:val="placeholder"/>
+        </w:category>
+        <w:types>
+          <w:type w:val="bbPlcHdr"/>
+        </w:types>
+        <w:behaviors>
+          <w:behavior w:val="content"/>
+        </w:behaviors>
+        <w:guid w:val="{D84CCB04-A360-4281-B86E-5129B6C19863}"/>
+      </w:docPartPr>
+      <w:docPartBody>
+        <w:p>
+          <w:pPr>
+            <w:pStyle w:val="A6C332EA8B3545D29E1F2738D4B946F7"/>
+          </w:pPr>
+          <w:r>
+            <w:rPr>
+              <w:rStyle w:val="Textodelmarcadordeposicin"/>
+            </w:rPr>
+            <w:t>Enter any content that you want to repeat, including other content controls. You can also insert this control around table rows in order to repeat parts of a table.</w:t>
+          </w:r>
+        </w:p>
+      </w:docPartBody>
+    </w:docPart>
+    <w:docPart>
+      <w:docPartPr>
+        <w:name w:val="AF8EAA01CE7B4ABC82036CC56571AD08"/>
+        <w:category>
+          <w:name w:val="General"/>
+          <w:gallery w:val="placeholder"/>
+        </w:category>
+        <w:types>
+          <w:type w:val="bbPlcHdr"/>
+        </w:types>
+        <w:behaviors>
+          <w:behavior w:val="content"/>
+        </w:behaviors>
+        <w:guid w:val="{6217E9E9-73AE-4E59-A67F-C6AE0EE8036E}"/>
+      </w:docPartPr>
+      <w:docPartBody>
+        <w:p>
+          <w:pPr>
+            <w:pStyle w:val="AF8EAA01CE7B4ABC82036CC56571AD08"/>
           </w:pPr>
           <w:r>
             <w:rPr>
@@ -11124,6 +12852,82 @@
     <w:name w:val="A82EBAA3E4364644BE10AB5ACBE17840"/>
     <w:rsid w:val="00D86A24"/>
   </w:style>
+  <w:style w:type="paragraph" w:customStyle="1" w:styleId="89102ABA0C5F464D87AA5CE0785FAADF">
+    <w:name w:val="89102ABA0C5F464D87AA5CE0785FAADF"/>
+    <w:rsid w:val="00D86A24"/>
+  </w:style>
+  <w:style w:type="paragraph" w:customStyle="1" w:styleId="E98F6FB2EDF74FCFB8835136970E49A2">
+    <w:name w:val="E98F6FB2EDF74FCFB8835136970E49A2"/>
+    <w:rsid w:val="00D86A24"/>
+  </w:style>
+  <w:style w:type="paragraph" w:customStyle="1" w:styleId="4E1588835A0B42F0B290D26B30A5BF61">
+    <w:name w:val="4E1588835A0B42F0B290D26B30A5BF61"/>
+    <w:rsid w:val="00D86A24"/>
+  </w:style>
+  <w:style w:type="paragraph" w:customStyle="1" w:styleId="26039DA5E85E494F8D5D68D4C93B4A3A">
+    <w:name w:val="26039DA5E85E494F8D5D68D4C93B4A3A"/>
+    <w:rsid w:val="00D86A24"/>
+  </w:style>
+  <w:style w:type="paragraph" w:customStyle="1" w:styleId="55E8641C7E7542408E2A859F6640BEF1">
+    <w:name w:val="55E8641C7E7542408E2A859F6640BEF1"/>
+    <w:rsid w:val="00D86A24"/>
+  </w:style>
+  <w:style w:type="paragraph" w:customStyle="1" w:styleId="C4AD974A2D7C4E60BCA883411DDE7D4D">
+    <w:name w:val="C4AD974A2D7C4E60BCA883411DDE7D4D"/>
+    <w:rsid w:val="00D86A24"/>
+  </w:style>
+  <w:style w:type="paragraph" w:customStyle="1" w:styleId="9C224F8C131C484DB6E4E1280A9FFBED">
+    <w:name w:val="9C224F8C131C484DB6E4E1280A9FFBED"/>
+    <w:rsid w:val="00D86A24"/>
+  </w:style>
+  <w:style w:type="paragraph" w:customStyle="1" w:styleId="06F56522F5D54CE982040E61DBA8433A">
+    <w:name w:val="06F56522F5D54CE982040E61DBA8433A"/>
+    <w:rsid w:val="00D86A24"/>
+  </w:style>
+  <w:style w:type="paragraph" w:customStyle="1" w:styleId="B4995E80A49B456CBEA38611FCFDF2D5">
+    <w:name w:val="B4995E80A49B456CBEA38611FCFDF2D5"/>
+    <w:rsid w:val="00D86A24"/>
+  </w:style>
+  <w:style w:type="paragraph" w:customStyle="1" w:styleId="FE395A245BD24644A31D4F1C35F5287F">
+    <w:name w:val="FE395A245BD24644A31D4F1C35F5287F"/>
+    <w:rsid w:val="00D86A24"/>
+  </w:style>
+  <w:style w:type="paragraph" w:customStyle="1" w:styleId="FC9B68CA739C40D390311F6173C22552">
+    <w:name w:val="FC9B68CA739C40D390311F6173C22552"/>
+    <w:rsid w:val="00D86A24"/>
+  </w:style>
+  <w:style w:type="paragraph" w:customStyle="1" w:styleId="FAC3FDA2673941A78852DC1D065C526F">
+    <w:name w:val="FAC3FDA2673941A78852DC1D065C526F"/>
+    <w:rsid w:val="00D86A24"/>
+  </w:style>
+  <w:style w:type="paragraph" w:customStyle="1" w:styleId="A6C332EA8B3545D29E1F2738D4B946F7">
+    <w:name w:val="A6C332EA8B3545D29E1F2738D4B946F7"/>
+    <w:rsid w:val="00D86A24"/>
+  </w:style>
+  <w:style w:type="paragraph" w:customStyle="1" w:styleId="AF8EAA01CE7B4ABC82036CC56571AD08">
+    <w:name w:val="AF8EAA01CE7B4ABC82036CC56571AD08"/>
+    <w:rsid w:val="00D86A24"/>
+  </w:style>
+  <w:style w:type="paragraph" w:customStyle="1" w:styleId="6CD71D062C434284914E7161A8A87E61">
+    <w:name w:val="6CD71D062C434284914E7161A8A87E61"/>
+    <w:rsid w:val="00D86A24"/>
+  </w:style>
+  <w:style w:type="paragraph" w:customStyle="1" w:styleId="6684973368ED45CCB8A6B8B69F5EEC3A">
+    <w:name w:val="6684973368ED45CCB8A6B8B69F5EEC3A"/>
+    <w:rsid w:val="00D86A24"/>
+  </w:style>
+  <w:style w:type="paragraph" w:customStyle="1" w:styleId="C7B57E2FD32A4230B4861DE6425D138E">
+    <w:name w:val="C7B57E2FD32A4230B4861DE6425D138E"/>
+    <w:rsid w:val="00D86A24"/>
+  </w:style>
+  <w:style w:type="paragraph" w:customStyle="1" w:styleId="4E50CD28A9244D9AA0E17D6DE20B168F">
+    <w:name w:val="4E50CD28A9244D9AA0E17D6DE20B168F"/>
+    <w:rsid w:val="00D86A24"/>
+  </w:style>
+  <w:style w:type="paragraph" w:customStyle="1" w:styleId="E897605F9FA847A5AD6E67F7986911CF">
+    <w:name w:val="E897605F9FA847A5AD6E67F7986911CF"/>
+    <w:rsid w:val="00D86A24"/>
+  </w:style>
 </w:styles>
 </file>
 

</xml_diff>